<commit_message>
update week1 note until 4
</commit_message>
<xml_diff>
--- a/lectures/week1/笔记.docx
+++ b/lectures/week1/笔记.docx
@@ -1,13 +1,8 @@
 
 <file path=word/document.xml><?xml version="1.0" encoding="utf-8"?>
-<w:document xmlns:ve="http://schemas.openxmlformats.org/markup-compatibility/2006" xmlns:o="urn:schemas-microsoft-com:office:office" xmlns:r="http://schemas.openxmlformats.org/officeDocument/2006/relationships" xmlns:m="http://schemas.openxmlformats.org/officeDocument/2006/math" xmlns:v="urn:schemas-microsoft-com:vml" xmlns:wp="http://schemas.openxmlformats.org/drawingml/2006/wordprocessingDrawing" xmlns:w10="urn:schemas-microsoft-com:office:word" xmlns:w="http://schemas.openxmlformats.org/wordprocessingml/2006/main" xmlns:wne="http://schemas.microsoft.com/office/word/2006/wordml">
+<w:document xmlns:wpc="http://schemas.microsoft.com/office/word/2010/wordprocessingCanvas" xmlns:mc="http://schemas.openxmlformats.org/markup-compatibility/2006" xmlns:o="urn:schemas-microsoft-com:office:office" xmlns:r="http://schemas.openxmlformats.org/officeDocument/2006/relationships" xmlns:m="http://schemas.openxmlformats.org/officeDocument/2006/math" xmlns:v="urn:schemas-microsoft-com:vml" xmlns:wp14="http://schemas.microsoft.com/office/word/2010/wordprocessingDrawing" xmlns:wp="http://schemas.openxmlformats.org/drawingml/2006/wordprocessingDrawing" xmlns:w10="urn:schemas-microsoft-com:office:word" xmlns:w="http://schemas.openxmlformats.org/wordprocessingml/2006/main" xmlns:w14="http://schemas.microsoft.com/office/word/2010/wordml" xmlns:wpg="http://schemas.microsoft.com/office/word/2010/wordprocessingGroup" xmlns:wpi="http://schemas.microsoft.com/office/word/2010/wordprocessingInk" xmlns:wne="http://schemas.microsoft.com/office/word/2006/wordml" xmlns:wps="http://schemas.microsoft.com/office/word/2010/wordprocessingShape" mc:Ignorable="w14 wp14">
   <w:body>
     <w:p>
-      <w:pPr>
-        <w:rPr>
-          <w:rFonts w:hint="eastAsia"/>
-        </w:rPr>
-      </w:pPr>
       <w:r>
         <w:rPr>
           <w:rFonts w:hint="eastAsia"/>
@@ -27,13 +22,7 @@
         <w:t>营销的本质</w:t>
       </w:r>
     </w:p>
-    <w:p>
-      <w:pPr>
-        <w:rPr>
-          <w:rFonts w:hint="eastAsia"/>
-        </w:rPr>
-      </w:pPr>
-    </w:p>
+    <w:p/>
     <w:p>
       <w:pPr>
         <w:pStyle w:val="a3"/>
@@ -42,9 +31,6 @@
           <w:numId w:val="1"/>
         </w:numPr>
         <w:ind w:firstLineChars="0"/>
-        <w:rPr>
-          <w:rFonts w:hint="eastAsia"/>
-        </w:rPr>
       </w:pPr>
       <w:r>
         <w:t>W</w:t>
@@ -63,11 +49,6 @@
       </w:r>
     </w:p>
     <w:p>
-      <w:pPr>
-        <w:rPr>
-          <w:rFonts w:hint="eastAsia"/>
-        </w:rPr>
-      </w:pPr>
       <w:r>
         <w:t>M</w:t>
       </w:r>
@@ -97,13 +78,7 @@
         <w:t>的两方（买方和卖方）之间，但也有可能是非盈利性，不涉及金钱的情况。重点是“交换”的过程</w:t>
       </w:r>
     </w:p>
-    <w:p>
-      <w:pPr>
-        <w:rPr>
-          <w:rFonts w:hint="eastAsia"/>
-        </w:rPr>
-      </w:pPr>
-    </w:p>
+    <w:p/>
     <w:p>
       <w:pPr>
         <w:pStyle w:val="a3"/>
@@ -112,9 +87,6 @@
           <w:numId w:val="1"/>
         </w:numPr>
         <w:ind w:firstLineChars="0"/>
-        <w:rPr>
-          <w:rFonts w:hint="eastAsia"/>
-        </w:rPr>
       </w:pPr>
       <w:r>
         <w:rPr>
@@ -143,9 +115,6 @@
           <w:numId w:val="2"/>
         </w:numPr>
         <w:ind w:firstLineChars="0"/>
-        <w:rPr>
-          <w:rFonts w:hint="eastAsia"/>
-        </w:rPr>
       </w:pPr>
       <w:r>
         <w:rPr>
@@ -162,9 +131,6 @@
           <w:numId w:val="2"/>
         </w:numPr>
         <w:ind w:firstLineChars="0"/>
-        <w:rPr>
-          <w:rFonts w:hint="eastAsia"/>
-        </w:rPr>
       </w:pPr>
       <w:r>
         <w:rPr>
@@ -181,9 +147,6 @@
           <w:numId w:val="2"/>
         </w:numPr>
         <w:ind w:firstLineChars="0"/>
-        <w:rPr>
-          <w:rFonts w:hint="eastAsia"/>
-        </w:rPr>
       </w:pPr>
       <w:r>
         <w:rPr>
@@ -196,9 +159,6 @@
       <w:pPr>
         <w:pStyle w:val="a3"/>
         <w:ind w:left="840" w:firstLineChars="0" w:firstLine="0"/>
-        <w:rPr>
-          <w:rFonts w:hint="eastAsia"/>
-        </w:rPr>
       </w:pPr>
     </w:p>
     <w:tbl>
@@ -206,7 +166,7 @@
         <w:tblStyle w:val="a4"/>
         <w:tblW w:w="0" w:type="auto"/>
         <w:tblInd w:w="840" w:type="dxa"/>
-        <w:tblLook w:val="04A0"/>
+        <w:tblLook w:val="04A0" w:firstRow="1" w:lastRow="0" w:firstColumn="1" w:lastColumn="0" w:noHBand="0" w:noVBand="1"/>
       </w:tblPr>
       <w:tblGrid>
         <w:gridCol w:w="3841"/>
@@ -278,11 +238,6 @@
             <w:tcW w:w="3841" w:type="dxa"/>
           </w:tcPr>
           <w:p>
-            <w:pPr>
-              <w:rPr>
-                <w:rFonts w:hint="eastAsia"/>
-              </w:rPr>
-            </w:pPr>
             <w:r>
               <w:rPr>
                 <w:rFonts w:hint="eastAsia"/>
@@ -291,11 +246,6 @@
             </w:r>
           </w:p>
           <w:p>
-            <w:pPr>
-              <w:rPr>
-                <w:rFonts w:hint="eastAsia"/>
-              </w:rPr>
-            </w:pPr>
             <w:r>
               <w:rPr>
                 <w:rFonts w:hint="eastAsia"/>
@@ -433,11 +383,6 @@
             <w:tcW w:w="3841" w:type="dxa"/>
           </w:tcPr>
           <w:p>
-            <w:pPr>
-              <w:rPr>
-                <w:rFonts w:hint="eastAsia"/>
-              </w:rPr>
-            </w:pPr>
             <w:r>
               <w:rPr>
                 <w:rFonts w:hint="eastAsia"/>
@@ -453,9 +398,6 @@
                 <w:numId w:val="1"/>
               </w:numPr>
               <w:ind w:firstLineChars="0"/>
-              <w:rPr>
-                <w:rFonts w:hint="eastAsia"/>
-              </w:rPr>
             </w:pPr>
             <w:r>
               <w:rPr>
@@ -472,9 +414,6 @@
                 <w:numId w:val="1"/>
               </w:numPr>
               <w:ind w:firstLineChars="0"/>
-              <w:rPr>
-                <w:rFonts w:hint="eastAsia"/>
-              </w:rPr>
             </w:pPr>
             <w:r>
               <w:rPr>
@@ -533,9 +472,6 @@
     <w:p>
       <w:pPr>
         <w:ind w:left="840"/>
-        <w:rPr>
-          <w:rFonts w:hint="eastAsia"/>
-        </w:rPr>
       </w:pPr>
     </w:p>
     <w:p>
@@ -546,9 +482,6 @@
           <w:numId w:val="1"/>
         </w:numPr>
         <w:ind w:firstLineChars="0"/>
-        <w:rPr>
-          <w:rFonts w:hint="eastAsia"/>
-        </w:rPr>
       </w:pPr>
       <w:r>
         <w:rPr>
@@ -571,9 +504,6 @@
           <w:numId w:val="1"/>
         </w:numPr>
         <w:ind w:firstLineChars="0"/>
-        <w:rPr>
-          <w:rFonts w:hint="eastAsia"/>
-        </w:rPr>
       </w:pPr>
       <w:r>
         <w:rPr>
@@ -590,9 +520,6 @@
           <w:numId w:val="1"/>
         </w:numPr>
         <w:ind w:firstLineChars="0"/>
-        <w:rPr>
-          <w:rFonts w:hint="eastAsia"/>
-        </w:rPr>
       </w:pPr>
       <w:r>
         <w:rPr>
@@ -609,9 +536,6 @@
           <w:numId w:val="1"/>
         </w:numPr>
         <w:ind w:firstLineChars="0"/>
-        <w:rPr>
-          <w:rFonts w:hint="eastAsia"/>
-        </w:rPr>
       </w:pPr>
       <w:r>
         <w:rPr>
@@ -636,6 +560,40 @@
         <w:rPr>
           <w:rFonts w:hint="eastAsia"/>
         </w:rPr>
+        <w:t>营销组合：</w:t>
+      </w:r>
+      <w:r>
+        <w:rPr>
+          <w:rFonts w:hint="eastAsia"/>
+        </w:rPr>
+        <w:t>4P</w:t>
+      </w:r>
+      <w:r>
+        <w:rPr>
+          <w:rFonts w:hint="eastAsia"/>
+        </w:rPr>
+        <w:t>，</w:t>
+      </w:r>
+      <w:r>
+        <w:rPr>
+          <w:rFonts w:hint="eastAsia"/>
+        </w:rPr>
+        <w:t>Product, Promotion, Place, Price</w:t>
+      </w:r>
+    </w:p>
+    <w:p>
+      <w:pPr>
+        <w:pStyle w:val="a3"/>
+        <w:numPr>
+          <w:ilvl w:val="0"/>
+          <w:numId w:val="1"/>
+        </w:numPr>
+        <w:ind w:firstLineChars="0"/>
+      </w:pPr>
+      <w:r>
+        <w:rPr>
+          <w:rFonts w:hint="eastAsia"/>
+        </w:rPr>
         <w:t>STP</w:t>
       </w:r>
       <w:r>
@@ -661,6 +619,66 @@
         <w:rPr>
           <w:rFonts w:hint="eastAsia"/>
         </w:rPr>
+        <w:t>STP</w:t>
+      </w:r>
+      <w:r>
+        <w:rPr>
+          <w:rFonts w:hint="eastAsia"/>
+        </w:rPr>
+        <w:t>：市场细分（</w:t>
+      </w:r>
+      <w:proofErr w:type="spellStart"/>
+      <w:r>
+        <w:rPr>
+          <w:rFonts w:hint="eastAsia"/>
+        </w:rPr>
+        <w:t>segmentatio</w:t>
+      </w:r>
+      <w:proofErr w:type="spellEnd"/>
+      <w:r>
+        <w:rPr>
+          <w:rFonts w:hint="eastAsia"/>
+        </w:rPr>
+        <w:t>）、目标市场（</w:t>
+      </w:r>
+      <w:r>
+        <w:rPr>
+          <w:rFonts w:hint="eastAsia"/>
+        </w:rPr>
+        <w:t>Targeting</w:t>
+      </w:r>
+      <w:r>
+        <w:rPr>
+          <w:rFonts w:hint="eastAsia"/>
+        </w:rPr>
+        <w:t>）和市场定位（</w:t>
+      </w:r>
+      <w:r>
+        <w:rPr>
+          <w:rFonts w:hint="eastAsia"/>
+        </w:rPr>
+        <w:t>Positioning</w:t>
+      </w:r>
+      <w:r>
+        <w:rPr>
+          <w:rFonts w:hint="eastAsia"/>
+        </w:rPr>
+        <w:t>）</w:t>
+      </w:r>
+    </w:p>
+    <w:p>
+      <w:pPr>
+        <w:pStyle w:val="a3"/>
+        <w:numPr>
+          <w:ilvl w:val="1"/>
+          <w:numId w:val="1"/>
+        </w:numPr>
+        <w:ind w:firstLineChars="0"/>
+      </w:pPr>
+      <w:r>
+        <w:rPr>
+          <w:rFonts w:hint="eastAsia"/>
+        </w:rPr>
         <w:t>前提：</w:t>
       </w:r>
     </w:p>
@@ -672,9 +690,6 @@
           <w:numId w:val="1"/>
         </w:numPr>
         <w:ind w:firstLineChars="0"/>
-        <w:rPr>
-          <w:rFonts w:hint="eastAsia"/>
-        </w:rPr>
       </w:pPr>
       <w:r>
         <w:rPr>
@@ -691,14 +706,12 @@
           <w:numId w:val="1"/>
         </w:numPr>
         <w:ind w:firstLineChars="0"/>
-        <w:rPr>
-          <w:rFonts w:hint="eastAsia"/>
-        </w:rPr>
-      </w:pPr>
-      <w:r>
-        <w:rPr>
-          <w:rFonts w:hint="eastAsia"/>
-        </w:rPr>
+      </w:pPr>
+      <w:r>
+        <w:rPr>
+          <w:rFonts w:hint="eastAsia"/>
+        </w:rPr>
+        <w:lastRenderedPageBreak/>
         <w:t>客户有最终决定权，即客户会选择他们想要的东西。客户会将产品属性分三个维度</w:t>
       </w:r>
       <w:r>
@@ -735,14 +748,7 @@
         <w:rPr>
           <w:rFonts w:hint="eastAsia"/>
         </w:rPr>
-        <w:t>个维度分值很高，在</w:t>
-      </w:r>
-      <w:r>
-        <w:rPr>
-          <w:rFonts w:hint="eastAsia"/>
-        </w:rPr>
-        <w:lastRenderedPageBreak/>
-        <w:t>另外两个维度也表现很好的产品。</w:t>
+        <w:t>个维度分值很高，在另外两个维度也表现很好的产品。</w:t>
       </w:r>
       <w:r>
         <w:rPr>
@@ -777,9 +783,6 @@
           <w:numId w:val="1"/>
         </w:numPr>
         <w:ind w:firstLineChars="0"/>
-        <w:rPr>
-          <w:rFonts w:hint="eastAsia"/>
-        </w:rPr>
       </w:pPr>
       <w:r>
         <w:rPr>
@@ -796,9 +799,6 @@
           <w:numId w:val="1"/>
         </w:numPr>
         <w:ind w:firstLineChars="0"/>
-        <w:rPr>
-          <w:rFonts w:hint="eastAsia"/>
-        </w:rPr>
       </w:pPr>
       <w:r>
         <w:rPr>
@@ -821,9 +821,6 @@
           <w:numId w:val="1"/>
         </w:numPr>
         <w:ind w:firstLineChars="0"/>
-        <w:rPr>
-          <w:rFonts w:hint="eastAsia"/>
-        </w:rPr>
       </w:pPr>
       <w:r>
         <w:rPr>
@@ -864,9 +861,6 @@
           <w:numId w:val="1"/>
         </w:numPr>
         <w:ind w:firstLineChars="0"/>
-        <w:rPr>
-          <w:rFonts w:hint="eastAsia"/>
-        </w:rPr>
       </w:pPr>
       <w:r>
         <w:rPr>
@@ -889,9 +883,6 @@
           <w:numId w:val="1"/>
         </w:numPr>
         <w:ind w:firstLineChars="0"/>
-        <w:rPr>
-          <w:rFonts w:hint="eastAsia"/>
-        </w:rPr>
       </w:pPr>
       <w:r>
         <w:t>F</w:t>
@@ -917,9 +908,6 @@
           <w:numId w:val="1"/>
         </w:numPr>
         <w:ind w:firstLineChars="0"/>
-        <w:rPr>
-          <w:rFonts w:hint="eastAsia"/>
-        </w:rPr>
       </w:pPr>
       <w:r>
         <w:rPr>
@@ -936,9 +924,6 @@
           <w:numId w:val="3"/>
         </w:numPr>
         <w:ind w:firstLineChars="0"/>
-        <w:rPr>
-          <w:rFonts w:hint="eastAsia"/>
-        </w:rPr>
       </w:pPr>
       <w:r>
         <w:rPr>
@@ -955,9 +940,6 @@
           <w:numId w:val="3"/>
         </w:numPr>
         <w:ind w:firstLineChars="0"/>
-        <w:rPr>
-          <w:rFonts w:hint="eastAsia"/>
-        </w:rPr>
       </w:pPr>
       <w:r>
         <w:rPr>
@@ -986,9 +968,6 @@
           <w:numId w:val="3"/>
         </w:numPr>
         <w:ind w:firstLineChars="0"/>
-        <w:rPr>
-          <w:rFonts w:hint="eastAsia"/>
-        </w:rPr>
       </w:pPr>
       <w:r>
         <w:rPr>
@@ -1033,6 +1012,9 @@
           <w:numId w:val="3"/>
         </w:numPr>
         <w:ind w:firstLineChars="0"/>
+        <w:rPr>
+          <w:rFonts w:hint="eastAsia"/>
+        </w:rPr>
       </w:pPr>
       <w:r>
         <w:rPr>
@@ -1052,6 +1034,698 @@
         </w:rPr>
         <w:t>后续一切都围绕此</w:t>
       </w:r>
+    </w:p>
+    <w:p>
+      <w:pPr>
+        <w:pStyle w:val="a3"/>
+        <w:numPr>
+          <w:ilvl w:val="0"/>
+          <w:numId w:val="1"/>
+        </w:numPr>
+        <w:ind w:firstLineChars="0"/>
+        <w:rPr>
+          <w:rFonts w:hint="eastAsia"/>
+        </w:rPr>
+      </w:pPr>
+      <w:r>
+        <w:rPr>
+          <w:rFonts w:hint="eastAsia"/>
+        </w:rPr>
+        <w:t>市场细分</w:t>
+      </w:r>
+    </w:p>
+    <w:p>
+      <w:pPr>
+        <w:pStyle w:val="a3"/>
+        <w:numPr>
+          <w:ilvl w:val="1"/>
+          <w:numId w:val="1"/>
+        </w:numPr>
+        <w:ind w:firstLineChars="0"/>
+        <w:rPr>
+          <w:rFonts w:hint="eastAsia"/>
+        </w:rPr>
+      </w:pPr>
+      <w:r>
+        <w:rPr>
+          <w:rFonts w:hint="eastAsia"/>
+        </w:rPr>
+        <w:t>找到一些变量，以便将整个市场分割成子市场</w:t>
+      </w:r>
+    </w:p>
+    <w:p>
+      <w:pPr>
+        <w:pStyle w:val="a3"/>
+        <w:numPr>
+          <w:ilvl w:val="1"/>
+          <w:numId w:val="1"/>
+        </w:numPr>
+        <w:ind w:firstLineChars="0"/>
+        <w:rPr>
+          <w:rFonts w:hint="eastAsia"/>
+        </w:rPr>
+      </w:pPr>
+      <w:r>
+        <w:rPr>
+          <w:rFonts w:hint="eastAsia"/>
+        </w:rPr>
+        <w:t>方法：</w:t>
+      </w:r>
+    </w:p>
+    <w:p>
+      <w:pPr>
+        <w:pStyle w:val="a3"/>
+        <w:numPr>
+          <w:ilvl w:val="2"/>
+          <w:numId w:val="1"/>
+        </w:numPr>
+        <w:ind w:firstLineChars="0"/>
+        <w:rPr>
+          <w:rFonts w:hint="eastAsia"/>
+        </w:rPr>
+      </w:pPr>
+      <w:r>
+        <w:rPr>
+          <w:rFonts w:hint="eastAsia"/>
+        </w:rPr>
+        <w:t>客户特点：人口统计</w:t>
+      </w:r>
+      <w:r>
+        <w:rPr>
+          <w:rFonts w:hint="eastAsia"/>
+        </w:rPr>
+        <w:t>学（年龄，性别，等）</w:t>
+      </w:r>
+      <w:r>
+        <w:rPr>
+          <w:rFonts w:hint="eastAsia"/>
+        </w:rPr>
+        <w:t>；</w:t>
+      </w:r>
+    </w:p>
+    <w:p>
+      <w:pPr>
+        <w:pStyle w:val="a3"/>
+        <w:numPr>
+          <w:ilvl w:val="2"/>
+          <w:numId w:val="1"/>
+        </w:numPr>
+        <w:ind w:firstLineChars="0"/>
+        <w:rPr>
+          <w:rFonts w:hint="eastAsia"/>
+        </w:rPr>
+      </w:pPr>
+      <w:r>
+        <w:rPr>
+          <w:rFonts w:hint="eastAsia"/>
+        </w:rPr>
+        <w:t>客户对产品的</w:t>
+      </w:r>
+      <w:proofErr w:type="gramStart"/>
+      <w:r>
+        <w:rPr>
+          <w:rFonts w:hint="eastAsia"/>
+        </w:rPr>
+        <w:t>不同关注</w:t>
+      </w:r>
+      <w:proofErr w:type="gramEnd"/>
+      <w:r>
+        <w:rPr>
+          <w:rFonts w:hint="eastAsia"/>
+        </w:rPr>
+        <w:t>点</w:t>
+      </w:r>
+    </w:p>
+    <w:p>
+      <w:pPr>
+        <w:pStyle w:val="a3"/>
+        <w:numPr>
+          <w:ilvl w:val="2"/>
+          <w:numId w:val="1"/>
+        </w:numPr>
+        <w:ind w:firstLineChars="0"/>
+        <w:rPr>
+          <w:rFonts w:hint="eastAsia"/>
+        </w:rPr>
+      </w:pPr>
+      <w:r>
+        <w:rPr>
+          <w:rFonts w:hint="eastAsia"/>
+        </w:rPr>
+        <w:t>客户的购买方式：网购；电话购物；商场；集中买一大堆；</w:t>
+      </w:r>
+      <w:r>
+        <w:rPr>
+          <w:rFonts w:hint="eastAsia"/>
+        </w:rPr>
+        <w:t>固定某个品牌，等等。</w:t>
+      </w:r>
+    </w:p>
+    <w:p>
+      <w:pPr>
+        <w:pStyle w:val="a3"/>
+        <w:numPr>
+          <w:ilvl w:val="2"/>
+          <w:numId w:val="1"/>
+        </w:numPr>
+        <w:ind w:firstLineChars="0"/>
+        <w:rPr>
+          <w:rFonts w:hint="eastAsia"/>
+        </w:rPr>
+      </w:pPr>
+      <w:r>
+        <w:rPr>
+          <w:rFonts w:hint="eastAsia"/>
+        </w:rPr>
+        <w:t>群组分析：人生经历</w:t>
+      </w:r>
+    </w:p>
+    <w:p>
+      <w:pPr>
+        <w:ind w:left="840"/>
+        <w:rPr>
+          <w:rFonts w:hint="eastAsia"/>
+        </w:rPr>
+      </w:pPr>
+      <w:r>
+        <w:rPr>
+          <w:noProof/>
+        </w:rPr>
+        <w:drawing>
+          <wp:inline distT="0" distB="0" distL="0" distR="0" wp14:anchorId="517F4CB1" wp14:editId="1BADF6E6">
+            <wp:extent cx="5274310" cy="2839720"/>
+            <wp:effectExtent l="0" t="0" r="0" b="0"/>
+            <wp:docPr id="1" name="图片 1"/>
+            <wp:cNvGraphicFramePr>
+              <a:graphicFrameLocks xmlns:a="http://schemas.openxmlformats.org/drawingml/2006/main" noChangeAspect="1"/>
+            </wp:cNvGraphicFramePr>
+            <a:graphic xmlns:a="http://schemas.openxmlformats.org/drawingml/2006/main">
+              <a:graphicData uri="http://schemas.openxmlformats.org/drawingml/2006/picture">
+                <pic:pic xmlns:pic="http://schemas.openxmlformats.org/drawingml/2006/picture">
+                  <pic:nvPicPr>
+                    <pic:cNvPr id="0" name="3C41F2C.tmp"/>
+                    <pic:cNvPicPr/>
+                  </pic:nvPicPr>
+                  <pic:blipFill>
+                    <a:blip r:embed="rId6" cstate="print">
+                      <a:extLst>
+                        <a:ext uri="{28A0092B-C50C-407E-A947-70E740481C1C}">
+                          <a14:useLocalDpi xmlns:a14="http://schemas.microsoft.com/office/drawing/2010/main" val="0"/>
+                        </a:ext>
+                      </a:extLst>
+                    </a:blip>
+                    <a:stretch>
+                      <a:fillRect/>
+                    </a:stretch>
+                  </pic:blipFill>
+                  <pic:spPr>
+                    <a:xfrm>
+                      <a:off x="0" y="0"/>
+                      <a:ext cx="5274310" cy="2839720"/>
+                    </a:xfrm>
+                    <a:prstGeom prst="rect">
+                      <a:avLst/>
+                    </a:prstGeom>
+                  </pic:spPr>
+                </pic:pic>
+              </a:graphicData>
+            </a:graphic>
+          </wp:inline>
+        </w:drawing>
+      </w:r>
+    </w:p>
+    <w:p>
+      <w:pPr>
+        <w:ind w:left="840"/>
+        <w:rPr>
+          <w:rFonts w:hint="eastAsia"/>
+        </w:rPr>
+      </w:pPr>
+      <w:r>
+        <w:rPr>
+          <w:rFonts w:hint="eastAsia"/>
+          <w:noProof/>
+        </w:rPr>
+        <w:lastRenderedPageBreak/>
+        <w:drawing>
+          <wp:inline distT="0" distB="0" distL="0" distR="0">
+            <wp:extent cx="5274310" cy="2839720"/>
+            <wp:effectExtent l="0" t="0" r="0" b="0"/>
+            <wp:docPr id="2" name="图片 2"/>
+            <wp:cNvGraphicFramePr>
+              <a:graphicFrameLocks xmlns:a="http://schemas.openxmlformats.org/drawingml/2006/main" noChangeAspect="1"/>
+            </wp:cNvGraphicFramePr>
+            <a:graphic xmlns:a="http://schemas.openxmlformats.org/drawingml/2006/main">
+              <a:graphicData uri="http://schemas.openxmlformats.org/drawingml/2006/picture">
+                <pic:pic xmlns:pic="http://schemas.openxmlformats.org/drawingml/2006/picture">
+                  <pic:nvPicPr>
+                    <pic:cNvPr id="0" name="3C432FE.tmp"/>
+                    <pic:cNvPicPr/>
+                  </pic:nvPicPr>
+                  <pic:blipFill>
+                    <a:blip r:embed="rId7" cstate="print">
+                      <a:extLst>
+                        <a:ext uri="{28A0092B-C50C-407E-A947-70E740481C1C}">
+                          <a14:useLocalDpi xmlns:a14="http://schemas.microsoft.com/office/drawing/2010/main" val="0"/>
+                        </a:ext>
+                      </a:extLst>
+                    </a:blip>
+                    <a:stretch>
+                      <a:fillRect/>
+                    </a:stretch>
+                  </pic:blipFill>
+                  <pic:spPr>
+                    <a:xfrm>
+                      <a:off x="0" y="0"/>
+                      <a:ext cx="5274310" cy="2839720"/>
+                    </a:xfrm>
+                    <a:prstGeom prst="rect">
+                      <a:avLst/>
+                    </a:prstGeom>
+                  </pic:spPr>
+                </pic:pic>
+              </a:graphicData>
+            </a:graphic>
+          </wp:inline>
+        </w:drawing>
+      </w:r>
+    </w:p>
+    <w:p>
+      <w:pPr>
+        <w:ind w:left="840"/>
+        <w:rPr>
+          <w:rFonts w:hint="eastAsia"/>
+        </w:rPr>
+      </w:pPr>
+      <w:r>
+        <w:rPr>
+          <w:rFonts w:hint="eastAsia"/>
+          <w:noProof/>
+        </w:rPr>
+        <w:drawing>
+          <wp:inline distT="0" distB="0" distL="0" distR="0">
+            <wp:extent cx="5274310" cy="2839720"/>
+            <wp:effectExtent l="0" t="0" r="0" b="0"/>
+            <wp:docPr id="3" name="图片 3"/>
+            <wp:cNvGraphicFramePr>
+              <a:graphicFrameLocks xmlns:a="http://schemas.openxmlformats.org/drawingml/2006/main" noChangeAspect="1"/>
+            </wp:cNvGraphicFramePr>
+            <a:graphic xmlns:a="http://schemas.openxmlformats.org/drawingml/2006/main">
+              <a:graphicData uri="http://schemas.openxmlformats.org/drawingml/2006/picture">
+                <pic:pic xmlns:pic="http://schemas.openxmlformats.org/drawingml/2006/picture">
+                  <pic:nvPicPr>
+                    <pic:cNvPr id="0" name="3C4185.tmp"/>
+                    <pic:cNvPicPr/>
+                  </pic:nvPicPr>
+                  <pic:blipFill>
+                    <a:blip r:embed="rId8" cstate="print">
+                      <a:extLst>
+                        <a:ext uri="{28A0092B-C50C-407E-A947-70E740481C1C}">
+                          <a14:useLocalDpi xmlns:a14="http://schemas.microsoft.com/office/drawing/2010/main" val="0"/>
+                        </a:ext>
+                      </a:extLst>
+                    </a:blip>
+                    <a:stretch>
+                      <a:fillRect/>
+                    </a:stretch>
+                  </pic:blipFill>
+                  <pic:spPr>
+                    <a:xfrm>
+                      <a:off x="0" y="0"/>
+                      <a:ext cx="5274310" cy="2839720"/>
+                    </a:xfrm>
+                    <a:prstGeom prst="rect">
+                      <a:avLst/>
+                    </a:prstGeom>
+                  </pic:spPr>
+                </pic:pic>
+              </a:graphicData>
+            </a:graphic>
+          </wp:inline>
+        </w:drawing>
+      </w:r>
+    </w:p>
+    <w:p>
+      <w:pPr>
+        <w:pStyle w:val="a3"/>
+        <w:numPr>
+          <w:ilvl w:val="2"/>
+          <w:numId w:val="1"/>
+        </w:numPr>
+        <w:ind w:firstLineChars="0"/>
+        <w:rPr>
+          <w:rFonts w:hint="eastAsia"/>
+        </w:rPr>
+      </w:pPr>
+      <w:r>
+        <w:rPr>
+          <w:rFonts w:hint="eastAsia"/>
+        </w:rPr>
+        <w:t>地理划分：相同的人趋向于住在同一个社区；</w:t>
+      </w:r>
+      <w:r>
+        <w:rPr>
+          <w:rFonts w:hint="eastAsia"/>
+        </w:rPr>
+        <w:t>PRIZM</w:t>
+      </w:r>
+    </w:p>
+    <w:p>
+      <w:pPr>
+        <w:pStyle w:val="a3"/>
+        <w:numPr>
+          <w:ilvl w:val="0"/>
+          <w:numId w:val="1"/>
+        </w:numPr>
+        <w:ind w:firstLineChars="0"/>
+        <w:rPr>
+          <w:rFonts w:hint="eastAsia"/>
+        </w:rPr>
+      </w:pPr>
+      <w:r>
+        <w:rPr>
+          <w:rFonts w:hint="eastAsia"/>
+        </w:rPr>
+        <w:t>品牌定位：</w:t>
+      </w:r>
+    </w:p>
+    <w:p>
+      <w:pPr>
+        <w:pStyle w:val="a3"/>
+        <w:numPr>
+          <w:ilvl w:val="1"/>
+          <w:numId w:val="1"/>
+        </w:numPr>
+        <w:ind w:firstLineChars="0"/>
+        <w:rPr>
+          <w:rFonts w:hint="eastAsia"/>
+        </w:rPr>
+      </w:pPr>
+      <w:r>
+        <w:rPr>
+          <w:rFonts w:hint="eastAsia"/>
+        </w:rPr>
+        <w:t>定位你的产品，使其满足目标市场的需求</w:t>
+      </w:r>
+    </w:p>
+    <w:p>
+      <w:pPr>
+        <w:pStyle w:val="a3"/>
+        <w:numPr>
+          <w:ilvl w:val="1"/>
+          <w:numId w:val="1"/>
+        </w:numPr>
+        <w:ind w:firstLineChars="0"/>
+        <w:rPr>
+          <w:rFonts w:hint="eastAsia"/>
+        </w:rPr>
+      </w:pPr>
+      <w:r>
+        <w:rPr>
+          <w:rFonts w:hint="eastAsia"/>
+        </w:rPr>
+        <w:t>品牌的定义：</w:t>
+      </w:r>
+    </w:p>
+    <w:p>
+      <w:pPr>
+        <w:pStyle w:val="a3"/>
+        <w:ind w:firstLineChars="0" w:firstLine="0"/>
+        <w:jc w:val="left"/>
+        <w:rPr>
+          <w:rFonts w:hint="eastAsia"/>
+        </w:rPr>
+      </w:pPr>
+      <w:r>
+        <w:rPr>
+          <w:noProof/>
+        </w:rPr>
+        <w:lastRenderedPageBreak/>
+        <w:drawing>
+          <wp:inline distT="0" distB="0" distL="0" distR="0">
+            <wp:extent cx="5274310" cy="2839720"/>
+            <wp:effectExtent l="0" t="0" r="0" b="0"/>
+            <wp:docPr id="4" name="图片 4"/>
+            <wp:cNvGraphicFramePr>
+              <a:graphicFrameLocks xmlns:a="http://schemas.openxmlformats.org/drawingml/2006/main" noChangeAspect="1"/>
+            </wp:cNvGraphicFramePr>
+            <a:graphic xmlns:a="http://schemas.openxmlformats.org/drawingml/2006/main">
+              <a:graphicData uri="http://schemas.openxmlformats.org/drawingml/2006/picture">
+                <pic:pic xmlns:pic="http://schemas.openxmlformats.org/drawingml/2006/picture">
+                  <pic:nvPicPr>
+                    <pic:cNvPr id="0" name="3C42B9C.tmp"/>
+                    <pic:cNvPicPr/>
+                  </pic:nvPicPr>
+                  <pic:blipFill>
+                    <a:blip r:embed="rId9" cstate="print">
+                      <a:extLst>
+                        <a:ext uri="{28A0092B-C50C-407E-A947-70E740481C1C}">
+                          <a14:useLocalDpi xmlns:a14="http://schemas.microsoft.com/office/drawing/2010/main" val="0"/>
+                        </a:ext>
+                      </a:extLst>
+                    </a:blip>
+                    <a:stretch>
+                      <a:fillRect/>
+                    </a:stretch>
+                  </pic:blipFill>
+                  <pic:spPr>
+                    <a:xfrm>
+                      <a:off x="0" y="0"/>
+                      <a:ext cx="5274310" cy="2839720"/>
+                    </a:xfrm>
+                    <a:prstGeom prst="rect">
+                      <a:avLst/>
+                    </a:prstGeom>
+                  </pic:spPr>
+                </pic:pic>
+              </a:graphicData>
+            </a:graphic>
+          </wp:inline>
+        </w:drawing>
+      </w:r>
+    </w:p>
+    <w:p>
+      <w:pPr>
+        <w:pStyle w:val="a3"/>
+        <w:numPr>
+          <w:ilvl w:val="1"/>
+          <w:numId w:val="1"/>
+        </w:numPr>
+        <w:ind w:firstLineChars="0"/>
+        <w:rPr>
+          <w:rFonts w:hint="eastAsia"/>
+        </w:rPr>
+      </w:pPr>
+      <w:r>
+        <w:rPr>
+          <w:rFonts w:hint="eastAsia"/>
+        </w:rPr>
+        <w:t>品牌定位陈述可以分为几部分：</w:t>
+      </w:r>
+    </w:p>
+    <w:p>
+      <w:pPr>
+        <w:pStyle w:val="a3"/>
+        <w:numPr>
+          <w:ilvl w:val="2"/>
+          <w:numId w:val="1"/>
+        </w:numPr>
+        <w:ind w:firstLineChars="0"/>
+        <w:rPr>
+          <w:rFonts w:hint="eastAsia"/>
+        </w:rPr>
+      </w:pPr>
+      <w:r>
+        <w:rPr>
+          <w:rFonts w:hint="eastAsia"/>
+        </w:rPr>
+        <w:t>目标市场（</w:t>
+      </w:r>
+      <w:r>
+        <w:rPr>
+          <w:rFonts w:hint="eastAsia"/>
+        </w:rPr>
+        <w:t>Target segment</w:t>
+      </w:r>
+      <w:r>
+        <w:rPr>
+          <w:rFonts w:hint="eastAsia"/>
+        </w:rPr>
+        <w:t>）</w:t>
+      </w:r>
+    </w:p>
+    <w:p>
+      <w:pPr>
+        <w:pStyle w:val="a3"/>
+        <w:numPr>
+          <w:ilvl w:val="2"/>
+          <w:numId w:val="1"/>
+        </w:numPr>
+        <w:ind w:firstLineChars="0"/>
+        <w:rPr>
+          <w:rFonts w:hint="eastAsia"/>
+        </w:rPr>
+      </w:pPr>
+      <w:r>
+        <w:rPr>
+          <w:rFonts w:hint="eastAsia"/>
+        </w:rPr>
+        <w:t>差异点（</w:t>
+      </w:r>
+      <w:r>
+        <w:rPr>
+          <w:rFonts w:hint="eastAsia"/>
+        </w:rPr>
+        <w:t>point of difference</w:t>
+      </w:r>
+      <w:r>
+        <w:rPr>
+          <w:rFonts w:hint="eastAsia"/>
+        </w:rPr>
+        <w:t>）</w:t>
+      </w:r>
+    </w:p>
+    <w:p>
+      <w:pPr>
+        <w:pStyle w:val="a3"/>
+        <w:numPr>
+          <w:ilvl w:val="2"/>
+          <w:numId w:val="1"/>
+        </w:numPr>
+        <w:ind w:firstLineChars="0"/>
+        <w:rPr>
+          <w:rFonts w:hint="eastAsia"/>
+        </w:rPr>
+      </w:pPr>
+      <w:r>
+        <w:rPr>
+          <w:rFonts w:hint="eastAsia"/>
+        </w:rPr>
+        <w:t>参照系（</w:t>
+      </w:r>
+      <w:r>
+        <w:rPr>
+          <w:rFonts w:hint="eastAsia"/>
+        </w:rPr>
+        <w:t>Frame of reference</w:t>
+      </w:r>
+      <w:r>
+        <w:rPr>
+          <w:rFonts w:hint="eastAsia"/>
+        </w:rPr>
+        <w:t>）</w:t>
+      </w:r>
+    </w:p>
+    <w:p>
+      <w:pPr>
+        <w:rPr>
+          <w:rFonts w:hint="eastAsia"/>
+        </w:rPr>
+      </w:pPr>
+      <w:r>
+        <w:rPr>
+          <w:noProof/>
+        </w:rPr>
+        <w:drawing>
+          <wp:inline distT="0" distB="0" distL="0" distR="0">
+            <wp:extent cx="5274310" cy="2839720"/>
+            <wp:effectExtent l="0" t="0" r="0" b="0"/>
+            <wp:docPr id="5" name="图片 5"/>
+            <wp:cNvGraphicFramePr>
+              <a:graphicFrameLocks xmlns:a="http://schemas.openxmlformats.org/drawingml/2006/main" noChangeAspect="1"/>
+            </wp:cNvGraphicFramePr>
+            <a:graphic xmlns:a="http://schemas.openxmlformats.org/drawingml/2006/main">
+              <a:graphicData uri="http://schemas.openxmlformats.org/drawingml/2006/picture">
+                <pic:pic xmlns:pic="http://schemas.openxmlformats.org/drawingml/2006/picture">
+                  <pic:nvPicPr>
+                    <pic:cNvPr id="0" name="3C4F097.tmp"/>
+                    <pic:cNvPicPr/>
+                  </pic:nvPicPr>
+                  <pic:blipFill>
+                    <a:blip r:embed="rId10" cstate="print">
+                      <a:extLst>
+                        <a:ext uri="{28A0092B-C50C-407E-A947-70E740481C1C}">
+                          <a14:useLocalDpi xmlns:a14="http://schemas.microsoft.com/office/drawing/2010/main" val="0"/>
+                        </a:ext>
+                      </a:extLst>
+                    </a:blip>
+                    <a:stretch>
+                      <a:fillRect/>
+                    </a:stretch>
+                  </pic:blipFill>
+                  <pic:spPr>
+                    <a:xfrm>
+                      <a:off x="0" y="0"/>
+                      <a:ext cx="5274310" cy="2839720"/>
+                    </a:xfrm>
+                    <a:prstGeom prst="rect">
+                      <a:avLst/>
+                    </a:prstGeom>
+                  </pic:spPr>
+                </pic:pic>
+              </a:graphicData>
+            </a:graphic>
+          </wp:inline>
+        </w:drawing>
+      </w:r>
+    </w:p>
+    <w:p>
+      <w:pPr>
+        <w:rPr>
+          <w:rFonts w:hint="eastAsia"/>
+        </w:rPr>
+      </w:pPr>
+    </w:p>
+    <w:p>
+      <w:bookmarkStart w:id="0" w:name="_GoBack"/>
+      <w:r>
+        <w:rPr>
+          <w:noProof/>
+        </w:rPr>
+        <w:lastRenderedPageBreak/>
+        <w:drawing>
+          <wp:inline distT="0" distB="0" distL="0" distR="0">
+            <wp:extent cx="5274310" cy="2839720"/>
+            <wp:effectExtent l="0" t="0" r="0" b="0"/>
+            <wp:docPr id="6" name="图片 6"/>
+            <wp:cNvGraphicFramePr>
+              <a:graphicFrameLocks xmlns:a="http://schemas.openxmlformats.org/drawingml/2006/main" noChangeAspect="1"/>
+            </wp:cNvGraphicFramePr>
+            <a:graphic xmlns:a="http://schemas.openxmlformats.org/drawingml/2006/main">
+              <a:graphicData uri="http://schemas.openxmlformats.org/drawingml/2006/picture">
+                <pic:pic xmlns:pic="http://schemas.openxmlformats.org/drawingml/2006/picture">
+                  <pic:nvPicPr>
+                    <pic:cNvPr id="0" name="3C487FD.tmp"/>
+                    <pic:cNvPicPr/>
+                  </pic:nvPicPr>
+                  <pic:blipFill>
+                    <a:blip r:embed="rId11" cstate="print">
+                      <a:extLst>
+                        <a:ext uri="{28A0092B-C50C-407E-A947-70E740481C1C}">
+                          <a14:useLocalDpi xmlns:a14="http://schemas.microsoft.com/office/drawing/2010/main" val="0"/>
+                        </a:ext>
+                      </a:extLst>
+                    </a:blip>
+                    <a:stretch>
+                      <a:fillRect/>
+                    </a:stretch>
+                  </pic:blipFill>
+                  <pic:spPr>
+                    <a:xfrm>
+                      <a:off x="0" y="0"/>
+                      <a:ext cx="5274310" cy="2839720"/>
+                    </a:xfrm>
+                    <a:prstGeom prst="rect">
+                      <a:avLst/>
+                    </a:prstGeom>
+                  </pic:spPr>
+                </pic:pic>
+              </a:graphicData>
+            </a:graphic>
+          </wp:inline>
+        </w:drawing>
+      </w:r>
+      <w:bookmarkEnd w:id="0"/>
     </w:p>
     <w:sectPr>
       <w:pgSz w:w="11906" w:h="16838"/>
@@ -1064,7 +1738,7 @@
 </file>
 
 <file path=word/numbering.xml><?xml version="1.0" encoding="utf-8"?>
-<w:numbering xmlns:ve="http://schemas.openxmlformats.org/markup-compatibility/2006" xmlns:o="urn:schemas-microsoft-com:office:office" xmlns:r="http://schemas.openxmlformats.org/officeDocument/2006/relationships" xmlns:m="http://schemas.openxmlformats.org/officeDocument/2006/math" xmlns:v="urn:schemas-microsoft-com:vml" xmlns:wp="http://schemas.openxmlformats.org/drawingml/2006/wordprocessingDrawing" xmlns:w10="urn:schemas-microsoft-com:office:word" xmlns:w="http://schemas.openxmlformats.org/wordprocessingml/2006/main" xmlns:wne="http://schemas.microsoft.com/office/word/2006/wordml">
+<w:numbering xmlns:wpc="http://schemas.microsoft.com/office/word/2010/wordprocessingCanvas" xmlns:mc="http://schemas.openxmlformats.org/markup-compatibility/2006" xmlns:o="urn:schemas-microsoft-com:office:office" xmlns:r="http://schemas.openxmlformats.org/officeDocument/2006/relationships" xmlns:m="http://schemas.openxmlformats.org/officeDocument/2006/math" xmlns:v="urn:schemas-microsoft-com:vml" xmlns:wp14="http://schemas.microsoft.com/office/word/2010/wordprocessingDrawing" xmlns:wp="http://schemas.openxmlformats.org/drawingml/2006/wordprocessingDrawing" xmlns:w10="urn:schemas-microsoft-com:office:word" xmlns:w="http://schemas.openxmlformats.org/wordprocessingml/2006/main" xmlns:w14="http://schemas.microsoft.com/office/word/2010/wordml" xmlns:wpg="http://schemas.microsoft.com/office/word/2010/wordprocessingGroup" xmlns:wpi="http://schemas.microsoft.com/office/word/2010/wordprocessingInk" xmlns:wne="http://schemas.microsoft.com/office/word/2006/wordml" xmlns:wps="http://schemas.microsoft.com/office/word/2010/wordprocessingShape" mc:Ignorable="w14 wp14">
   <w:abstractNum w:abstractNumId="0">
     <w:nsid w:val="2FFA33AE"/>
     <w:multiLevelType w:val="hybridMultilevel"/>
@@ -1417,7 +2091,7 @@
 </file>
 
 <file path=word/styles.xml><?xml version="1.0" encoding="utf-8"?>
-<w:styles xmlns:r="http://schemas.openxmlformats.org/officeDocument/2006/relationships" xmlns:w="http://schemas.openxmlformats.org/wordprocessingml/2006/main">
+<w:styles xmlns:mc="http://schemas.openxmlformats.org/markup-compatibility/2006" xmlns:r="http://schemas.openxmlformats.org/officeDocument/2006/relationships" xmlns:w="http://schemas.openxmlformats.org/wordprocessingml/2006/main" xmlns:w14="http://schemas.microsoft.com/office/word/2010/wordml" mc:Ignorable="w14">
   <w:docDefaults>
     <w:rPrDefault>
       <w:rPr>
@@ -1589,7 +2263,6 @@
     <w:uiPriority w:val="99"/>
     <w:semiHidden/>
     <w:unhideWhenUsed/>
-    <w:qFormat/>
     <w:tblPr>
       <w:tblInd w:w="0" w:type="dxa"/>
       <w:tblCellMar>
@@ -1622,7 +2295,6 @@
     <w:uiPriority w:val="59"/>
     <w:rsid w:val="002A0B1D"/>
     <w:tblPr>
-      <w:tblInd w:w="0" w:type="dxa"/>
       <w:tblBorders>
         <w:top w:val="single" w:sz="4" w:space="0" w:color="000000" w:themeColor="text1"/>
         <w:left w:val="single" w:sz="4" w:space="0" w:color="000000" w:themeColor="text1"/>
@@ -1631,6 +2303,210 @@
         <w:insideH w:val="single" w:sz="4" w:space="0" w:color="000000" w:themeColor="text1"/>
         <w:insideV w:val="single" w:sz="4" w:space="0" w:color="000000" w:themeColor="text1"/>
       </w:tblBorders>
+    </w:tblPr>
+  </w:style>
+  <w:style w:type="paragraph" w:styleId="a5">
+    <w:name w:val="Balloon Text"/>
+    <w:basedOn w:val="a"/>
+    <w:link w:val="Char"/>
+    <w:uiPriority w:val="99"/>
+    <w:semiHidden/>
+    <w:unhideWhenUsed/>
+    <w:rsid w:val="00ED2ED9"/>
+    <w:rPr>
+      <w:sz w:val="18"/>
+      <w:szCs w:val="18"/>
+    </w:rPr>
+  </w:style>
+  <w:style w:type="character" w:customStyle="1" w:styleId="Char">
+    <w:name w:val="批注框文本 Char"/>
+    <w:basedOn w:val="a0"/>
+    <w:link w:val="a5"/>
+    <w:uiPriority w:val="99"/>
+    <w:semiHidden/>
+    <w:rsid w:val="00ED2ED9"/>
+    <w:rPr>
+      <w:sz w:val="18"/>
+      <w:szCs w:val="18"/>
+    </w:rPr>
+  </w:style>
+</w:styles>
+</file>
+
+<file path=word/stylesWithEffects.xml><?xml version="1.0" encoding="utf-8"?>
+<w:styles xmlns:wpc="http://schemas.microsoft.com/office/word/2010/wordprocessingCanvas" xmlns:mc="http://schemas.openxmlformats.org/markup-compatibility/2006" xmlns:o="urn:schemas-microsoft-com:office:office" xmlns:r="http://schemas.openxmlformats.org/officeDocument/2006/relationships" xmlns:m="http://schemas.openxmlformats.org/officeDocument/2006/math" xmlns:v="urn:schemas-microsoft-com:vml" xmlns:wp14="http://schemas.microsoft.com/office/word/2010/wordprocessingDrawing" xmlns:wp="http://schemas.openxmlformats.org/drawingml/2006/wordprocessingDrawing" xmlns:w10="urn:schemas-microsoft-com:office:word" xmlns:w="http://schemas.openxmlformats.org/wordprocessingml/2006/main" xmlns:w14="http://schemas.microsoft.com/office/word/2010/wordml" xmlns:wpg="http://schemas.microsoft.com/office/word/2010/wordprocessingGroup" xmlns:wpi="http://schemas.microsoft.com/office/word/2010/wordprocessingInk" xmlns:wne="http://schemas.microsoft.com/office/word/2006/wordml" xmlns:wps="http://schemas.microsoft.com/office/word/2010/wordprocessingShape" mc:Ignorable="w14 wp14">
+  <w:docDefaults>
+    <w:rPrDefault>
+      <w:rPr>
+        <w:rFonts w:asciiTheme="minorHAnsi" w:eastAsiaTheme="minorEastAsia" w:hAnsiTheme="minorHAnsi" w:cstheme="minorBidi"/>
+        <w:kern w:val="2"/>
+        <w:sz w:val="21"/>
+        <w:szCs w:val="22"/>
+        <w:lang w:val="en-US" w:eastAsia="zh-CN" w:bidi="ar-SA"/>
+      </w:rPr>
+    </w:rPrDefault>
+    <w:pPrDefault/>
+  </w:docDefaults>
+  <w:latentStyles w:defLockedState="0" w:defUIPriority="99" w:defSemiHidden="1" w:defUnhideWhenUsed="1" w:defQFormat="0" w:count="267">
+    <w:lsdException w:name="Normal" w:semiHidden="0" w:uiPriority="0" w:unhideWhenUsed="0" w:qFormat="1"/>
+    <w:lsdException w:name="heading 1" w:semiHidden="0" w:uiPriority="9" w:unhideWhenUsed="0" w:qFormat="1"/>
+    <w:lsdException w:name="heading 2" w:uiPriority="9" w:qFormat="1"/>
+    <w:lsdException w:name="heading 3" w:uiPriority="9" w:qFormat="1"/>
+    <w:lsdException w:name="heading 4" w:uiPriority="9" w:qFormat="1"/>
+    <w:lsdException w:name="heading 5" w:uiPriority="9" w:qFormat="1"/>
+    <w:lsdException w:name="heading 6" w:uiPriority="9" w:qFormat="1"/>
+    <w:lsdException w:name="heading 7" w:uiPriority="9" w:qFormat="1"/>
+    <w:lsdException w:name="heading 8" w:uiPriority="9" w:qFormat="1"/>
+    <w:lsdException w:name="heading 9" w:uiPriority="9" w:qFormat="1"/>
+    <w:lsdException w:name="toc 1" w:uiPriority="39"/>
+    <w:lsdException w:name="toc 2" w:uiPriority="39"/>
+    <w:lsdException w:name="toc 3" w:uiPriority="39"/>
+    <w:lsdException w:name="toc 4" w:uiPriority="39"/>
+    <w:lsdException w:name="toc 5" w:uiPriority="39"/>
+    <w:lsdException w:name="toc 6" w:uiPriority="39"/>
+    <w:lsdException w:name="toc 7" w:uiPriority="39"/>
+    <w:lsdException w:name="toc 8" w:uiPriority="39"/>
+    <w:lsdException w:name="toc 9" w:uiPriority="39"/>
+    <w:lsdException w:name="caption" w:uiPriority="35" w:qFormat="1"/>
+    <w:lsdException w:name="Title" w:semiHidden="0" w:uiPriority="10" w:unhideWhenUsed="0" w:qFormat="1"/>
+    <w:lsdException w:name="Default Paragraph Font" w:uiPriority="1"/>
+    <w:lsdException w:name="Subtitle" w:semiHidden="0" w:uiPriority="11" w:unhideWhenUsed="0" w:qFormat="1"/>
+    <w:lsdException w:name="Strong" w:semiHidden="0" w:uiPriority="22" w:unhideWhenUsed="0" w:qFormat="1"/>
+    <w:lsdException w:name="Emphasis" w:semiHidden="0" w:uiPriority="20" w:unhideWhenUsed="0" w:qFormat="1"/>
+    <w:lsdException w:name="Table Grid" w:semiHidden="0" w:uiPriority="59" w:unhideWhenUsed="0"/>
+    <w:lsdException w:name="Placeholder Text" w:unhideWhenUsed="0"/>
+    <w:lsdException w:name="No Spacing" w:semiHidden="0" w:uiPriority="1" w:unhideWhenUsed="0" w:qFormat="1"/>
+    <w:lsdException w:name="Light Shading" w:semiHidden="0" w:uiPriority="60" w:unhideWhenUsed="0"/>
+    <w:lsdException w:name="Light List" w:semiHidden="0" w:uiPriority="61" w:unhideWhenUsed="0"/>
+    <w:lsdException w:name="Light Grid" w:semiHidden="0" w:uiPriority="62" w:unhideWhenUsed="0"/>
+    <w:lsdException w:name="Medium Shading 1" w:semiHidden="0" w:uiPriority="63" w:unhideWhenUsed="0"/>
+    <w:lsdException w:name="Medium Shading 2" w:semiHidden="0" w:uiPriority="64" w:unhideWhenUsed="0"/>
+    <w:lsdException w:name="Medium List 1" w:semiHidden="0" w:uiPriority="65" w:unhideWhenUsed="0"/>
+    <w:lsdException w:name="Medium List 2" w:semiHidden="0" w:uiPriority="66" w:unhideWhenUsed="0"/>
+    <w:lsdException w:name="Medium Grid 1" w:semiHidden="0" w:uiPriority="67" w:unhideWhenUsed="0"/>
+    <w:lsdException w:name="Medium Grid 2" w:semiHidden="0" w:uiPriority="68" w:unhideWhenUsed="0"/>
+    <w:lsdException w:name="Medium Grid 3" w:semiHidden="0" w:uiPriority="69" w:unhideWhenUsed="0"/>
+    <w:lsdException w:name="Dark List" w:semiHidden="0" w:uiPriority="70" w:unhideWhenUsed="0"/>
+    <w:lsdException w:name="Colorful Shading" w:semiHidden="0" w:uiPriority="71" w:unhideWhenUsed="0"/>
+    <w:lsdException w:name="Colorful List" w:semiHidden="0" w:uiPriority="72" w:unhideWhenUsed="0"/>
+    <w:lsdException w:name="Colorful Grid" w:semiHidden="0" w:uiPriority="73" w:unhideWhenUsed="0"/>
+    <w:lsdException w:name="Light Shading Accent 1" w:semiHidden="0" w:uiPriority="60" w:unhideWhenUsed="0"/>
+    <w:lsdException w:name="Light List Accent 1" w:semiHidden="0" w:uiPriority="61" w:unhideWhenUsed="0"/>
+    <w:lsdException w:name="Light Grid Accent 1" w:semiHidden="0" w:uiPriority="62" w:unhideWhenUsed="0"/>
+    <w:lsdException w:name="Medium Shading 1 Accent 1" w:semiHidden="0" w:uiPriority="63" w:unhideWhenUsed="0"/>
+    <w:lsdException w:name="Medium Shading 2 Accent 1" w:semiHidden="0" w:uiPriority="64" w:unhideWhenUsed="0"/>
+    <w:lsdException w:name="Medium List 1 Accent 1" w:semiHidden="0" w:uiPriority="65" w:unhideWhenUsed="0"/>
+    <w:lsdException w:name="Revision" w:unhideWhenUsed="0"/>
+    <w:lsdException w:name="List Paragraph" w:semiHidden="0" w:uiPriority="34" w:unhideWhenUsed="0" w:qFormat="1"/>
+    <w:lsdException w:name="Quote" w:semiHidden="0" w:uiPriority="29" w:unhideWhenUsed="0" w:qFormat="1"/>
+    <w:lsdException w:name="Intense Quote" w:semiHidden="0" w:uiPriority="30" w:unhideWhenUsed="0" w:qFormat="1"/>
+    <w:lsdException w:name="Medium List 2 Accent 1" w:semiHidden="0" w:uiPriority="66" w:unhideWhenUsed="0"/>
+    <w:lsdException w:name="Medium Grid 1 Accent 1" w:semiHidden="0" w:uiPriority="67" w:unhideWhenUsed="0"/>
+    <w:lsdException w:name="Medium Grid 2 Accent 1" w:semiHidden="0" w:uiPriority="68" w:unhideWhenUsed="0"/>
+    <w:lsdException w:name="Medium Grid 3 Accent 1" w:semiHidden="0" w:uiPriority="69" w:unhideWhenUsed="0"/>
+    <w:lsdException w:name="Dark List Accent 1" w:semiHidden="0" w:uiPriority="70" w:unhideWhenUsed="0"/>
+    <w:lsdException w:name="Colorful Shading Accent 1" w:semiHidden="0" w:uiPriority="71" w:unhideWhenUsed="0"/>
+    <w:lsdException w:name="Colorful List Accent 1" w:semiHidden="0" w:uiPriority="72" w:unhideWhenUsed="0"/>
+    <w:lsdException w:name="Colorful Grid Accent 1" w:semiHidden="0" w:uiPriority="73" w:unhideWhenUsed="0"/>
+    <w:lsdException w:name="Light Shading Accent 2" w:semiHidden="0" w:uiPriority="60" w:unhideWhenUsed="0"/>
+    <w:lsdException w:name="Light List Accent 2" w:semiHidden="0" w:uiPriority="61" w:unhideWhenUsed="0"/>
+    <w:lsdException w:name="Light Grid Accent 2" w:semiHidden="0" w:uiPriority="62" w:unhideWhenUsed="0"/>
+    <w:lsdException w:name="Medium Shading 1 Accent 2" w:semiHidden="0" w:uiPriority="63" w:unhideWhenUsed="0"/>
+    <w:lsdException w:name="Medium Shading 2 Accent 2" w:semiHidden="0" w:uiPriority="64" w:unhideWhenUsed="0"/>
+    <w:lsdException w:name="Medium List 1 Accent 2" w:semiHidden="0" w:uiPriority="65" w:unhideWhenUsed="0"/>
+    <w:lsdException w:name="Medium List 2 Accent 2" w:semiHidden="0" w:uiPriority="66" w:unhideWhenUsed="0"/>
+    <w:lsdException w:name="Medium Grid 1 Accent 2" w:semiHidden="0" w:uiPriority="67" w:unhideWhenUsed="0"/>
+    <w:lsdException w:name="Medium Grid 2 Accent 2" w:semiHidden="0" w:uiPriority="68" w:unhideWhenUsed="0"/>
+    <w:lsdException w:name="Medium Grid 3 Accent 2" w:semiHidden="0" w:uiPriority="69" w:unhideWhenUsed="0"/>
+    <w:lsdException w:name="Dark List Accent 2" w:semiHidden="0" w:uiPriority="70" w:unhideWhenUsed="0"/>
+    <w:lsdException w:name="Colorful Shading Accent 2" w:semiHidden="0" w:uiPriority="71" w:unhideWhenUsed="0"/>
+    <w:lsdException w:name="Colorful List Accent 2" w:semiHidden="0" w:uiPriority="72" w:unhideWhenUsed="0"/>
+    <w:lsdException w:name="Colorful Grid Accent 2" w:semiHidden="0" w:uiPriority="73" w:unhideWhenUsed="0"/>
+    <w:lsdException w:name="Light Shading Accent 3" w:semiHidden="0" w:uiPriority="60" w:unhideWhenUsed="0"/>
+    <w:lsdException w:name="Light List Accent 3" w:semiHidden="0" w:uiPriority="61" w:unhideWhenUsed="0"/>
+    <w:lsdException w:name="Light Grid Accent 3" w:semiHidden="0" w:uiPriority="62" w:unhideWhenUsed="0"/>
+    <w:lsdException w:name="Medium Shading 1 Accent 3" w:semiHidden="0" w:uiPriority="63" w:unhideWhenUsed="0"/>
+    <w:lsdException w:name="Medium Shading 2 Accent 3" w:semiHidden="0" w:uiPriority="64" w:unhideWhenUsed="0"/>
+    <w:lsdException w:name="Medium List 1 Accent 3" w:semiHidden="0" w:uiPriority="65" w:unhideWhenUsed="0"/>
+    <w:lsdException w:name="Medium List 2 Accent 3" w:semiHidden="0" w:uiPriority="66" w:unhideWhenUsed="0"/>
+    <w:lsdException w:name="Medium Grid 1 Accent 3" w:semiHidden="0" w:uiPriority="67" w:unhideWhenUsed="0"/>
+    <w:lsdException w:name="Medium Grid 2 Accent 3" w:semiHidden="0" w:uiPriority="68" w:unhideWhenUsed="0"/>
+    <w:lsdException w:name="Medium Grid 3 Accent 3" w:semiHidden="0" w:uiPriority="69" w:unhideWhenUsed="0"/>
+    <w:lsdException w:name="Dark List Accent 3" w:semiHidden="0" w:uiPriority="70" w:unhideWhenUsed="0"/>
+    <w:lsdException w:name="Colorful Shading Accent 3" w:semiHidden="0" w:uiPriority="71" w:unhideWhenUsed="0"/>
+    <w:lsdException w:name="Colorful List Accent 3" w:semiHidden="0" w:uiPriority="72" w:unhideWhenUsed="0"/>
+    <w:lsdException w:name="Colorful Grid Accent 3" w:semiHidden="0" w:uiPriority="73" w:unhideWhenUsed="0"/>
+    <w:lsdException w:name="Light Shading Accent 4" w:semiHidden="0" w:uiPriority="60" w:unhideWhenUsed="0"/>
+    <w:lsdException w:name="Light List Accent 4" w:semiHidden="0" w:uiPriority="61" w:unhideWhenUsed="0"/>
+    <w:lsdException w:name="Light Grid Accent 4" w:semiHidden="0" w:uiPriority="62" w:unhideWhenUsed="0"/>
+    <w:lsdException w:name="Medium Shading 1 Accent 4" w:semiHidden="0" w:uiPriority="63" w:unhideWhenUsed="0"/>
+    <w:lsdException w:name="Medium Shading 2 Accent 4" w:semiHidden="0" w:uiPriority="64" w:unhideWhenUsed="0"/>
+    <w:lsdException w:name="Medium List 1 Accent 4" w:semiHidden="0" w:uiPriority="65" w:unhideWhenUsed="0"/>
+    <w:lsdException w:name="Medium List 2 Accent 4" w:semiHidden="0" w:uiPriority="66" w:unhideWhenUsed="0"/>
+    <w:lsdException w:name="Medium Grid 1 Accent 4" w:semiHidden="0" w:uiPriority="67" w:unhideWhenUsed="0"/>
+    <w:lsdException w:name="Medium Grid 2 Accent 4" w:semiHidden="0" w:uiPriority="68" w:unhideWhenUsed="0"/>
+    <w:lsdException w:name="Medium Grid 3 Accent 4" w:semiHidden="0" w:uiPriority="69" w:unhideWhenUsed="0"/>
+    <w:lsdException w:name="Dark List Accent 4" w:semiHidden="0" w:uiPriority="70" w:unhideWhenUsed="0"/>
+    <w:lsdException w:name="Colorful Shading Accent 4" w:semiHidden="0" w:uiPriority="71" w:unhideWhenUsed="0"/>
+    <w:lsdException w:name="Colorful List Accent 4" w:semiHidden="0" w:uiPriority="72" w:unhideWhenUsed="0"/>
+    <w:lsdException w:name="Colorful Grid Accent 4" w:semiHidden="0" w:uiPriority="73" w:unhideWhenUsed="0"/>
+    <w:lsdException w:name="Light Shading Accent 5" w:semiHidden="0" w:uiPriority="60" w:unhideWhenUsed="0"/>
+    <w:lsdException w:name="Light List Accent 5" w:semiHidden="0" w:uiPriority="61" w:unhideWhenUsed="0"/>
+    <w:lsdException w:name="Light Grid Accent 5" w:semiHidden="0" w:uiPriority="62" w:unhideWhenUsed="0"/>
+    <w:lsdException w:name="Medium Shading 1 Accent 5" w:semiHidden="0" w:uiPriority="63" w:unhideWhenUsed="0"/>
+    <w:lsdException w:name="Medium Shading 2 Accent 5" w:semiHidden="0" w:uiPriority="64" w:unhideWhenUsed="0"/>
+    <w:lsdException w:name="Medium List 1 Accent 5" w:semiHidden="0" w:uiPriority="65" w:unhideWhenUsed="0"/>
+    <w:lsdException w:name="Medium List 2 Accent 5" w:semiHidden="0" w:uiPriority="66" w:unhideWhenUsed="0"/>
+    <w:lsdException w:name="Medium Grid 1 Accent 5" w:semiHidden="0" w:uiPriority="67" w:unhideWhenUsed="0"/>
+    <w:lsdException w:name="Medium Grid 2 Accent 5" w:semiHidden="0" w:uiPriority="68" w:unhideWhenUsed="0"/>
+    <w:lsdException w:name="Medium Grid 3 Accent 5" w:semiHidden="0" w:uiPriority="69" w:unhideWhenUsed="0"/>
+    <w:lsdException w:name="Dark List Accent 5" w:semiHidden="0" w:uiPriority="70" w:unhideWhenUsed="0"/>
+    <w:lsdException w:name="Colorful Shading Accent 5" w:semiHidden="0" w:uiPriority="71" w:unhideWhenUsed="0"/>
+    <w:lsdException w:name="Colorful List Accent 5" w:semiHidden="0" w:uiPriority="72" w:unhideWhenUsed="0"/>
+    <w:lsdException w:name="Colorful Grid Accent 5" w:semiHidden="0" w:uiPriority="73" w:unhideWhenUsed="0"/>
+    <w:lsdException w:name="Light Shading Accent 6" w:semiHidden="0" w:uiPriority="60" w:unhideWhenUsed="0"/>
+    <w:lsdException w:name="Light List Accent 6" w:semiHidden="0" w:uiPriority="61" w:unhideWhenUsed="0"/>
+    <w:lsdException w:name="Light Grid Accent 6" w:semiHidden="0" w:uiPriority="62" w:unhideWhenUsed="0"/>
+    <w:lsdException w:name="Medium Shading 1 Accent 6" w:semiHidden="0" w:uiPriority="63" w:unhideWhenUsed="0"/>
+    <w:lsdException w:name="Medium Shading 2 Accent 6" w:semiHidden="0" w:uiPriority="64" w:unhideWhenUsed="0"/>
+    <w:lsdException w:name="Medium List 1 Accent 6" w:semiHidden="0" w:uiPriority="65" w:unhideWhenUsed="0"/>
+    <w:lsdException w:name="Medium List 2 Accent 6" w:semiHidden="0" w:uiPriority="66" w:unhideWhenUsed="0"/>
+    <w:lsdException w:name="Medium Grid 1 Accent 6" w:semiHidden="0" w:uiPriority="67" w:unhideWhenUsed="0"/>
+    <w:lsdException w:name="Medium Grid 2 Accent 6" w:semiHidden="0" w:uiPriority="68" w:unhideWhenUsed="0"/>
+    <w:lsdException w:name="Medium Grid 3 Accent 6" w:semiHidden="0" w:uiPriority="69" w:unhideWhenUsed="0"/>
+    <w:lsdException w:name="Dark List Accent 6" w:semiHidden="0" w:uiPriority="70" w:unhideWhenUsed="0"/>
+    <w:lsdException w:name="Colorful Shading Accent 6" w:semiHidden="0" w:uiPriority="71" w:unhideWhenUsed="0"/>
+    <w:lsdException w:name="Colorful List Accent 6" w:semiHidden="0" w:uiPriority="72" w:unhideWhenUsed="0"/>
+    <w:lsdException w:name="Colorful Grid Accent 6" w:semiHidden="0" w:uiPriority="73" w:unhideWhenUsed="0"/>
+    <w:lsdException w:name="Subtle Emphasis" w:semiHidden="0" w:uiPriority="19" w:unhideWhenUsed="0" w:qFormat="1"/>
+    <w:lsdException w:name="Intense Emphasis" w:semiHidden="0" w:uiPriority="21" w:unhideWhenUsed="0" w:qFormat="1"/>
+    <w:lsdException w:name="Subtle Reference" w:semiHidden="0" w:uiPriority="31" w:unhideWhenUsed="0" w:qFormat="1"/>
+    <w:lsdException w:name="Intense Reference" w:semiHidden="0" w:uiPriority="32" w:unhideWhenUsed="0" w:qFormat="1"/>
+    <w:lsdException w:name="Book Title" w:semiHidden="0" w:uiPriority="33" w:unhideWhenUsed="0" w:qFormat="1"/>
+    <w:lsdException w:name="Bibliography" w:uiPriority="37"/>
+    <w:lsdException w:name="TOC Heading" w:uiPriority="39" w:qFormat="1"/>
+  </w:latentStyles>
+  <w:style w:type="paragraph" w:default="1" w:styleId="a">
+    <w:name w:val="Normal"/>
+    <w:qFormat/>
+    <w:pPr>
+      <w:widowControl w:val="0"/>
+      <w:jc w:val="both"/>
+    </w:pPr>
+  </w:style>
+  <w:style w:type="character" w:default="1" w:styleId="a0">
+    <w:name w:val="Default Paragraph Font"/>
+    <w:uiPriority w:val="1"/>
+    <w:semiHidden/>
+    <w:unhideWhenUsed/>
+  </w:style>
+  <w:style w:type="table" w:default="1" w:styleId="a1">
+    <w:name w:val="Normal Table"/>
+    <w:uiPriority w:val="99"/>
+    <w:semiHidden/>
+    <w:unhideWhenUsed/>
+    <w:tblPr>
+      <w:tblInd w:w="0" w:type="dxa"/>
       <w:tblCellMar>
         <w:top w:w="0" w:type="dxa"/>
         <w:left w:w="108" w:type="dxa"/>
@@ -1638,6 +2514,12 @@
         <w:right w:w="108" w:type="dxa"/>
       </w:tblCellMar>
     </w:tblPr>
+  </w:style>
+  <w:style w:type="numbering" w:default="1" w:styleId="a2">
+    <w:name w:val="No List"/>
+    <w:uiPriority w:val="99"/>
+    <w:semiHidden/>
+    <w:unhideWhenUsed/>
   </w:style>
 </w:styles>
 </file>

</xml_diff>

<commit_message>
update week1 notes adding part5~6
</commit_message>
<xml_diff>
--- a/lectures/week1/笔记.docx
+++ b/lectures/week1/笔记.docx
@@ -1,6 +1,6 @@
 
 <file path=word/document.xml><?xml version="1.0" encoding="utf-8"?>
-<w:document xmlns:wpc="http://schemas.microsoft.com/office/word/2010/wordprocessingCanvas" xmlns:mc="http://schemas.openxmlformats.org/markup-compatibility/2006" xmlns:o="urn:schemas-microsoft-com:office:office" xmlns:r="http://schemas.openxmlformats.org/officeDocument/2006/relationships" xmlns:m="http://schemas.openxmlformats.org/officeDocument/2006/math" xmlns:v="urn:schemas-microsoft-com:vml" xmlns:wp14="http://schemas.microsoft.com/office/word/2010/wordprocessingDrawing" xmlns:wp="http://schemas.openxmlformats.org/drawingml/2006/wordprocessingDrawing" xmlns:w10="urn:schemas-microsoft-com:office:word" xmlns:w="http://schemas.openxmlformats.org/wordprocessingml/2006/main" xmlns:w14="http://schemas.microsoft.com/office/word/2010/wordml" xmlns:wpg="http://schemas.microsoft.com/office/word/2010/wordprocessingGroup" xmlns:wpi="http://schemas.microsoft.com/office/word/2010/wordprocessingInk" xmlns:wne="http://schemas.microsoft.com/office/word/2006/wordml" xmlns:wps="http://schemas.microsoft.com/office/word/2010/wordprocessingShape" mc:Ignorable="w14 wp14">
+<w:document xmlns:ve="http://schemas.openxmlformats.org/markup-compatibility/2006" xmlns:o="urn:schemas-microsoft-com:office:office" xmlns:r="http://schemas.openxmlformats.org/officeDocument/2006/relationships" xmlns:m="http://schemas.openxmlformats.org/officeDocument/2006/math" xmlns:v="urn:schemas-microsoft-com:vml" xmlns:wp="http://schemas.openxmlformats.org/drawingml/2006/wordprocessingDrawing" xmlns:w10="urn:schemas-microsoft-com:office:word" xmlns:w="http://schemas.openxmlformats.org/wordprocessingml/2006/main" xmlns:wne="http://schemas.microsoft.com/office/word/2006/wordml">
   <w:body>
     <w:p>
       <w:r>
@@ -166,7 +166,7 @@
         <w:tblStyle w:val="a4"/>
         <w:tblW w:w="0" w:type="auto"/>
         <w:tblInd w:w="840" w:type="dxa"/>
-        <w:tblLook w:val="04A0" w:firstRow="1" w:lastRow="0" w:firstColumn="1" w:lastColumn="0" w:noHBand="0" w:noVBand="1"/>
+        <w:tblLook w:val="04A0"/>
       </w:tblPr>
       <w:tblGrid>
         <w:gridCol w:w="3841"/>
@@ -276,19 +276,7 @@
               <w:t>尽力做好产品，创新产品，降低成本，一切围绕产品</w:t>
             </w:r>
             <w:r>
-              <w:rPr>
-                <w:rFonts w:hint="eastAsia"/>
-              </w:rPr>
-              <w:t xml:space="preserve"> </w:t>
-            </w:r>
-            <w:r>
               <w:t>–</w:t>
-            </w:r>
-            <w:r>
-              <w:rPr>
-                <w:rFonts w:hint="eastAsia"/>
-              </w:rPr>
-              <w:t xml:space="preserve"> </w:t>
             </w:r>
             <w:r>
               <w:rPr>
@@ -552,9 +540,6 @@
           <w:numId w:val="1"/>
         </w:numPr>
         <w:ind w:firstLineChars="0"/>
-        <w:rPr>
-          <w:rFonts w:hint="eastAsia"/>
-        </w:rPr>
       </w:pPr>
       <w:r>
         <w:rPr>
@@ -611,9 +596,6 @@
           <w:numId w:val="1"/>
         </w:numPr>
         <w:ind w:firstLineChars="0"/>
-        <w:rPr>
-          <w:rFonts w:hint="eastAsia"/>
-        </w:rPr>
       </w:pPr>
       <w:r>
         <w:rPr>
@@ -627,14 +609,12 @@
         </w:rPr>
         <w:t>：市场细分（</w:t>
       </w:r>
-      <w:proofErr w:type="spellStart"/>
       <w:r>
         <w:rPr>
           <w:rFonts w:hint="eastAsia"/>
         </w:rPr>
         <w:t>segmentatio</w:t>
       </w:r>
-      <w:proofErr w:type="spellEnd"/>
       <w:r>
         <w:rPr>
           <w:rFonts w:hint="eastAsia"/>
@@ -973,30 +953,14 @@
         <w:rPr>
           <w:rFonts w:hint="eastAsia"/>
         </w:rPr>
-        <w:t>确定你和竞争者，</w:t>
-      </w:r>
-      <w:proofErr w:type="gramStart"/>
-      <w:r>
-        <w:rPr>
-          <w:rFonts w:hint="eastAsia"/>
-        </w:rPr>
-        <w:t>在坐</w:t>
-      </w:r>
-      <w:proofErr w:type="gramEnd"/>
-      <w:r>
-        <w:rPr>
-          <w:rFonts w:hint="eastAsia"/>
-        </w:rPr>
-        <w:t>标轴上的位置，与</w:t>
-      </w:r>
-      <w:proofErr w:type="spellStart"/>
+        <w:t>确定你和竞争者，在坐标轴上的位置，与</w:t>
+      </w:r>
       <w:r>
         <w:rPr>
           <w:rFonts w:hint="eastAsia"/>
         </w:rPr>
         <w:t>FairValue</w:t>
       </w:r>
-      <w:proofErr w:type="spellEnd"/>
       <w:r>
         <w:rPr>
           <w:rFonts w:hint="eastAsia"/>
@@ -1012,9 +976,6 @@
           <w:numId w:val="3"/>
         </w:numPr>
         <w:ind w:firstLineChars="0"/>
-        <w:rPr>
-          <w:rFonts w:hint="eastAsia"/>
-        </w:rPr>
       </w:pPr>
       <w:r>
         <w:rPr>
@@ -1043,9 +1004,6 @@
           <w:numId w:val="1"/>
         </w:numPr>
         <w:ind w:firstLineChars="0"/>
-        <w:rPr>
-          <w:rFonts w:hint="eastAsia"/>
-        </w:rPr>
       </w:pPr>
       <w:r>
         <w:rPr>
@@ -1062,9 +1020,6 @@
           <w:numId w:val="1"/>
         </w:numPr>
         <w:ind w:firstLineChars="0"/>
-        <w:rPr>
-          <w:rFonts w:hint="eastAsia"/>
-        </w:rPr>
       </w:pPr>
       <w:r>
         <w:rPr>
@@ -1081,9 +1036,6 @@
           <w:numId w:val="1"/>
         </w:numPr>
         <w:ind w:firstLineChars="0"/>
-        <w:rPr>
-          <w:rFonts w:hint="eastAsia"/>
-        </w:rPr>
       </w:pPr>
       <w:r>
         <w:rPr>
@@ -1100,9 +1052,6 @@
           <w:numId w:val="1"/>
         </w:numPr>
         <w:ind w:firstLineChars="0"/>
-        <w:rPr>
-          <w:rFonts w:hint="eastAsia"/>
-        </w:rPr>
       </w:pPr>
       <w:r>
         <w:rPr>
@@ -1131,29 +1080,12 @@
           <w:numId w:val="1"/>
         </w:numPr>
         <w:ind w:firstLineChars="0"/>
-        <w:rPr>
-          <w:rFonts w:hint="eastAsia"/>
-        </w:rPr>
-      </w:pPr>
-      <w:r>
-        <w:rPr>
-          <w:rFonts w:hint="eastAsia"/>
-        </w:rPr>
-        <w:t>客户对产品的</w:t>
-      </w:r>
-      <w:proofErr w:type="gramStart"/>
-      <w:r>
-        <w:rPr>
-          <w:rFonts w:hint="eastAsia"/>
-        </w:rPr>
-        <w:t>不同关注</w:t>
-      </w:r>
-      <w:proofErr w:type="gramEnd"/>
-      <w:r>
-        <w:rPr>
-          <w:rFonts w:hint="eastAsia"/>
-        </w:rPr>
-        <w:t>点</w:t>
+      </w:pPr>
+      <w:r>
+        <w:rPr>
+          <w:rFonts w:hint="eastAsia"/>
+        </w:rPr>
+        <w:t>客户对产品的不同关注点</w:t>
       </w:r>
     </w:p>
     <w:p>
@@ -1164,9 +1096,6 @@
           <w:numId w:val="1"/>
         </w:numPr>
         <w:ind w:firstLineChars="0"/>
-        <w:rPr>
-          <w:rFonts w:hint="eastAsia"/>
-        </w:rPr>
       </w:pPr>
       <w:r>
         <w:rPr>
@@ -1189,9 +1118,6 @@
           <w:numId w:val="1"/>
         </w:numPr>
         <w:ind w:firstLineChars="0"/>
-        <w:rPr>
-          <w:rFonts w:hint="eastAsia"/>
-        </w:rPr>
       </w:pPr>
       <w:r>
         <w:rPr>
@@ -1203,16 +1129,13 @@
     <w:p>
       <w:pPr>
         <w:ind w:left="840"/>
-        <w:rPr>
-          <w:rFonts w:hint="eastAsia"/>
-        </w:rPr>
       </w:pPr>
       <w:r>
         <w:rPr>
           <w:noProof/>
         </w:rPr>
         <w:drawing>
-          <wp:inline distT="0" distB="0" distL="0" distR="0" wp14:anchorId="517F4CB1" wp14:editId="1BADF6E6">
+          <wp:inline distT="0" distB="0" distL="0" distR="0">
             <wp:extent cx="5274310" cy="2839720"/>
             <wp:effectExtent l="0" t="0" r="0" b="0"/>
             <wp:docPr id="1" name="图片 1"/>
@@ -1227,10 +1150,10 @@
                     <pic:cNvPicPr/>
                   </pic:nvPicPr>
                   <pic:blipFill>
-                    <a:blip r:embed="rId6" cstate="print">
+                    <a:blip r:embed="rId7" cstate="print">
                       <a:extLst>
                         <a:ext uri="{28A0092B-C50C-407E-A947-70E740481C1C}">
-                          <a14:useLocalDpi xmlns:a14="http://schemas.microsoft.com/office/drawing/2010/main" val="0"/>
+                          <a14:useLocalDpi xmlns:a14="http://schemas.microsoft.com/office/drawing/2010/main" xmlns:wps="http://schemas.microsoft.com/office/word/2010/wordprocessingShape" xmlns:wpi="http://schemas.microsoft.com/office/word/2010/wordprocessingInk" xmlns:wpg="http://schemas.microsoft.com/office/word/2010/wordprocessingGroup" xmlns:w14="http://schemas.microsoft.com/office/word/2010/wordml" xmlns:w="http://schemas.openxmlformats.org/wordprocessingml/2006/main" xmlns:w10="urn:schemas-microsoft-com:office:word" xmlns:wp14="http://schemas.microsoft.com/office/word/2010/wordprocessingDrawing" xmlns:v="urn:schemas-microsoft-com:vml" xmlns:o="urn:schemas-microsoft-com:office:office" xmlns:mc="http://schemas.openxmlformats.org/markup-compatibility/2006" xmlns:wpc="http://schemas.microsoft.com/office/word/2010/wordprocessingCanvas" xmlns="" val="0"/>
                         </a:ext>
                       </a:extLst>
                     </a:blip>
@@ -1257,9 +1180,6 @@
     <w:p>
       <w:pPr>
         <w:ind w:left="840"/>
-        <w:rPr>
-          <w:rFonts w:hint="eastAsia"/>
-        </w:rPr>
       </w:pPr>
       <w:r>
         <w:rPr>
@@ -1283,10 +1203,10 @@
                     <pic:cNvPicPr/>
                   </pic:nvPicPr>
                   <pic:blipFill>
-                    <a:blip r:embed="rId7" cstate="print">
+                    <a:blip r:embed="rId8" cstate="print">
                       <a:extLst>
                         <a:ext uri="{28A0092B-C50C-407E-A947-70E740481C1C}">
-                          <a14:useLocalDpi xmlns:a14="http://schemas.microsoft.com/office/drawing/2010/main" val="0"/>
+                          <a14:useLocalDpi xmlns:a14="http://schemas.microsoft.com/office/drawing/2010/main" xmlns:wps="http://schemas.microsoft.com/office/word/2010/wordprocessingShape" xmlns:wpi="http://schemas.microsoft.com/office/word/2010/wordprocessingInk" xmlns:wpg="http://schemas.microsoft.com/office/word/2010/wordprocessingGroup" xmlns:w14="http://schemas.microsoft.com/office/word/2010/wordml" xmlns:w="http://schemas.openxmlformats.org/wordprocessingml/2006/main" xmlns:w10="urn:schemas-microsoft-com:office:word" xmlns:wp14="http://schemas.microsoft.com/office/word/2010/wordprocessingDrawing" xmlns:v="urn:schemas-microsoft-com:vml" xmlns:o="urn:schemas-microsoft-com:office:office" xmlns:mc="http://schemas.openxmlformats.org/markup-compatibility/2006" xmlns:wpc="http://schemas.microsoft.com/office/word/2010/wordprocessingCanvas" xmlns="" val="0"/>
                         </a:ext>
                       </a:extLst>
                     </a:blip>
@@ -1313,9 +1233,6 @@
     <w:p>
       <w:pPr>
         <w:ind w:left="840"/>
-        <w:rPr>
-          <w:rFonts w:hint="eastAsia"/>
-        </w:rPr>
       </w:pPr>
       <w:r>
         <w:rPr>
@@ -1338,10 +1255,10 @@
                     <pic:cNvPicPr/>
                   </pic:nvPicPr>
                   <pic:blipFill>
-                    <a:blip r:embed="rId8" cstate="print">
+                    <a:blip r:embed="rId9" cstate="print">
                       <a:extLst>
                         <a:ext uri="{28A0092B-C50C-407E-A947-70E740481C1C}">
-                          <a14:useLocalDpi xmlns:a14="http://schemas.microsoft.com/office/drawing/2010/main" val="0"/>
+                          <a14:useLocalDpi xmlns:a14="http://schemas.microsoft.com/office/drawing/2010/main" xmlns:wps="http://schemas.microsoft.com/office/word/2010/wordprocessingShape" xmlns:wpi="http://schemas.microsoft.com/office/word/2010/wordprocessingInk" xmlns:wpg="http://schemas.microsoft.com/office/word/2010/wordprocessingGroup" xmlns:w14="http://schemas.microsoft.com/office/word/2010/wordml" xmlns:w="http://schemas.openxmlformats.org/wordprocessingml/2006/main" xmlns:w10="urn:schemas-microsoft-com:office:word" xmlns:wp14="http://schemas.microsoft.com/office/word/2010/wordprocessingDrawing" xmlns:v="urn:schemas-microsoft-com:vml" xmlns:o="urn:schemas-microsoft-com:office:office" xmlns:mc="http://schemas.openxmlformats.org/markup-compatibility/2006" xmlns:wpc="http://schemas.microsoft.com/office/word/2010/wordprocessingCanvas" xmlns="" val="0"/>
                         </a:ext>
                       </a:extLst>
                     </a:blip>
@@ -1373,9 +1290,6 @@
           <w:numId w:val="1"/>
         </w:numPr>
         <w:ind w:firstLineChars="0"/>
-        <w:rPr>
-          <w:rFonts w:hint="eastAsia"/>
-        </w:rPr>
       </w:pPr>
       <w:r>
         <w:rPr>
@@ -1398,9 +1312,6 @@
           <w:numId w:val="1"/>
         </w:numPr>
         <w:ind w:firstLineChars="0"/>
-        <w:rPr>
-          <w:rFonts w:hint="eastAsia"/>
-        </w:rPr>
       </w:pPr>
       <w:r>
         <w:rPr>
@@ -1417,9 +1328,6 @@
           <w:numId w:val="1"/>
         </w:numPr>
         <w:ind w:firstLineChars="0"/>
-        <w:rPr>
-          <w:rFonts w:hint="eastAsia"/>
-        </w:rPr>
       </w:pPr>
       <w:r>
         <w:rPr>
@@ -1436,9 +1344,6 @@
           <w:numId w:val="1"/>
         </w:numPr>
         <w:ind w:firstLineChars="0"/>
-        <w:rPr>
-          <w:rFonts w:hint="eastAsia"/>
-        </w:rPr>
       </w:pPr>
       <w:r>
         <w:rPr>
@@ -1452,9 +1357,6 @@
         <w:pStyle w:val="a3"/>
         <w:ind w:firstLineChars="0" w:firstLine="0"/>
         <w:jc w:val="left"/>
-        <w:rPr>
-          <w:rFonts w:hint="eastAsia"/>
-        </w:rPr>
       </w:pPr>
       <w:r>
         <w:rPr>
@@ -1477,10 +1379,10 @@
                     <pic:cNvPicPr/>
                   </pic:nvPicPr>
                   <pic:blipFill>
-                    <a:blip r:embed="rId9" cstate="print">
+                    <a:blip r:embed="rId10" cstate="print">
                       <a:extLst>
                         <a:ext uri="{28A0092B-C50C-407E-A947-70E740481C1C}">
-                          <a14:useLocalDpi xmlns:a14="http://schemas.microsoft.com/office/drawing/2010/main" val="0"/>
+                          <a14:useLocalDpi xmlns:a14="http://schemas.microsoft.com/office/drawing/2010/main" xmlns:wps="http://schemas.microsoft.com/office/word/2010/wordprocessingShape" xmlns:wpi="http://schemas.microsoft.com/office/word/2010/wordprocessingInk" xmlns:wpg="http://schemas.microsoft.com/office/word/2010/wordprocessingGroup" xmlns:w14="http://schemas.microsoft.com/office/word/2010/wordml" xmlns:w="http://schemas.openxmlformats.org/wordprocessingml/2006/main" xmlns:w10="urn:schemas-microsoft-com:office:word" xmlns:wp14="http://schemas.microsoft.com/office/word/2010/wordprocessingDrawing" xmlns:v="urn:schemas-microsoft-com:vml" xmlns:o="urn:schemas-microsoft-com:office:office" xmlns:mc="http://schemas.openxmlformats.org/markup-compatibility/2006" xmlns:wpc="http://schemas.microsoft.com/office/word/2010/wordprocessingCanvas" xmlns="" val="0"/>
                         </a:ext>
                       </a:extLst>
                     </a:blip>
@@ -1512,9 +1414,6 @@
           <w:numId w:val="1"/>
         </w:numPr>
         <w:ind w:firstLineChars="0"/>
-        <w:rPr>
-          <w:rFonts w:hint="eastAsia"/>
-        </w:rPr>
       </w:pPr>
       <w:r>
         <w:rPr>
@@ -1531,9 +1430,6 @@
           <w:numId w:val="1"/>
         </w:numPr>
         <w:ind w:firstLineChars="0"/>
-        <w:rPr>
-          <w:rFonts w:hint="eastAsia"/>
-        </w:rPr>
       </w:pPr>
       <w:r>
         <w:rPr>
@@ -1562,9 +1458,6 @@
           <w:numId w:val="1"/>
         </w:numPr>
         <w:ind w:firstLineChars="0"/>
-        <w:rPr>
-          <w:rFonts w:hint="eastAsia"/>
-        </w:rPr>
       </w:pPr>
       <w:r>
         <w:rPr>
@@ -1593,9 +1486,6 @@
           <w:numId w:val="1"/>
         </w:numPr>
         <w:ind w:firstLineChars="0"/>
-        <w:rPr>
-          <w:rFonts w:hint="eastAsia"/>
-        </w:rPr>
       </w:pPr>
       <w:r>
         <w:rPr>
@@ -1617,11 +1507,6 @@
       </w:r>
     </w:p>
     <w:p>
-      <w:pPr>
-        <w:rPr>
-          <w:rFonts w:hint="eastAsia"/>
-        </w:rPr>
-      </w:pPr>
       <w:r>
         <w:rPr>
           <w:noProof/>
@@ -1642,10 +1527,10 @@
                     <pic:cNvPicPr/>
                   </pic:nvPicPr>
                   <pic:blipFill>
-                    <a:blip r:embed="rId10" cstate="print">
+                    <a:blip r:embed="rId11" cstate="print">
                       <a:extLst>
                         <a:ext uri="{28A0092B-C50C-407E-A947-70E740481C1C}">
-                          <a14:useLocalDpi xmlns:a14="http://schemas.microsoft.com/office/drawing/2010/main" val="0"/>
+                          <a14:useLocalDpi xmlns:a14="http://schemas.microsoft.com/office/drawing/2010/main" xmlns:wps="http://schemas.microsoft.com/office/word/2010/wordprocessingShape" xmlns:wpi="http://schemas.microsoft.com/office/word/2010/wordprocessingInk" xmlns:wpg="http://schemas.microsoft.com/office/word/2010/wordprocessingGroup" xmlns:w14="http://schemas.microsoft.com/office/word/2010/wordml" xmlns:w="http://schemas.openxmlformats.org/wordprocessingml/2006/main" xmlns:w10="urn:schemas-microsoft-com:office:word" xmlns:wp14="http://schemas.microsoft.com/office/word/2010/wordprocessingDrawing" xmlns:v="urn:schemas-microsoft-com:vml" xmlns:o="urn:schemas-microsoft-com:office:office" xmlns:mc="http://schemas.openxmlformats.org/markup-compatibility/2006" xmlns:wpc="http://schemas.microsoft.com/office/word/2010/wordprocessingCanvas" xmlns="" val="0"/>
                         </a:ext>
                       </a:extLst>
                     </a:blip>
@@ -1669,14 +1554,13 @@
         </w:drawing>
       </w:r>
     </w:p>
-    <w:p>
-      <w:pPr>
-        <w:rPr>
-          <w:rFonts w:hint="eastAsia"/>
-        </w:rPr>
-      </w:pPr>
-    </w:p>
-    <w:p>
+    <w:p/>
+    <w:p>
+      <w:pPr>
+        <w:rPr>
+          <w:rFonts w:hint="eastAsia"/>
+        </w:rPr>
+      </w:pPr>
       <w:bookmarkStart w:id="0" w:name="_GoBack"/>
       <w:r>
         <w:rPr>
@@ -1699,10 +1583,10 @@
                     <pic:cNvPicPr/>
                   </pic:nvPicPr>
                   <pic:blipFill>
-                    <a:blip r:embed="rId11" cstate="print">
+                    <a:blip r:embed="rId12" cstate="print">
                       <a:extLst>
                         <a:ext uri="{28A0092B-C50C-407E-A947-70E740481C1C}">
-                          <a14:useLocalDpi xmlns:a14="http://schemas.microsoft.com/office/drawing/2010/main" val="0"/>
+                          <a14:useLocalDpi xmlns:a14="http://schemas.microsoft.com/office/drawing/2010/main" xmlns:wps="http://schemas.microsoft.com/office/word/2010/wordprocessingShape" xmlns:wpi="http://schemas.microsoft.com/office/word/2010/wordprocessingInk" xmlns:wpg="http://schemas.microsoft.com/office/word/2010/wordprocessingGroup" xmlns:w14="http://schemas.microsoft.com/office/word/2010/wordml" xmlns:w="http://schemas.openxmlformats.org/wordprocessingml/2006/main" xmlns:w10="urn:schemas-microsoft-com:office:word" xmlns:wp14="http://schemas.microsoft.com/office/word/2010/wordprocessingDrawing" xmlns:v="urn:schemas-microsoft-com:vml" xmlns:o="urn:schemas-microsoft-com:office:office" xmlns:mc="http://schemas.openxmlformats.org/markup-compatibility/2006" xmlns:wpc="http://schemas.microsoft.com/office/word/2010/wordprocessingCanvas" xmlns="" val="0"/>
                         </a:ext>
                       </a:extLst>
                     </a:blip>
@@ -1727,6 +1611,693 @@
       </w:r>
       <w:bookmarkEnd w:id="0"/>
     </w:p>
+    <w:p>
+      <w:pPr>
+        <w:rPr>
+          <w:rFonts w:hint="eastAsia"/>
+        </w:rPr>
+      </w:pPr>
+    </w:p>
+    <w:p>
+      <w:pPr>
+        <w:rPr>
+          <w:rFonts w:hint="eastAsia"/>
+        </w:rPr>
+      </w:pPr>
+    </w:p>
+    <w:p>
+      <w:pPr>
+        <w:pStyle w:val="a3"/>
+        <w:numPr>
+          <w:ilvl w:val="0"/>
+          <w:numId w:val="1"/>
+        </w:numPr>
+        <w:ind w:firstLineChars="0"/>
+        <w:rPr>
+          <w:rFonts w:hint="eastAsia"/>
+        </w:rPr>
+      </w:pPr>
+      <w:r>
+        <w:rPr>
+          <w:rFonts w:hint="eastAsia"/>
+        </w:rPr>
+        <w:t>品牌真言</w:t>
+      </w:r>
+      <w:r>
+        <w:rPr>
+          <w:rFonts w:hint="eastAsia"/>
+        </w:rPr>
+        <w:t>(</w:t>
+      </w:r>
+      <w:r>
+        <w:t>B</w:t>
+      </w:r>
+      <w:r>
+        <w:rPr>
+          <w:rFonts w:hint="eastAsia"/>
+        </w:rPr>
+        <w:t xml:space="preserve">rand Mantra): </w:t>
+      </w:r>
+      <w:r>
+        <w:rPr>
+          <w:rFonts w:hint="eastAsia"/>
+        </w:rPr>
+        <w:t>在</w:t>
+      </w:r>
+      <w:r>
+        <w:rPr>
+          <w:rFonts w:hint="eastAsia"/>
+        </w:rPr>
+        <w:t>30</w:t>
+      </w:r>
+      <w:r>
+        <w:rPr>
+          <w:rFonts w:hint="eastAsia"/>
+        </w:rPr>
+        <w:t>秒内定义一个品牌，</w:t>
+      </w:r>
+      <w:r>
+        <w:rPr>
+          <w:rFonts w:hint="eastAsia"/>
+        </w:rPr>
+        <w:t>品牌的核心，</w:t>
+      </w:r>
+      <w:r>
+        <w:rPr>
+          <w:rFonts w:hint="eastAsia"/>
+        </w:rPr>
+        <w:t>真正恰当的</w:t>
+      </w:r>
+      <w:r>
+        <w:rPr>
+          <w:rFonts w:ascii="MS Mincho" w:hAnsi="MS Mincho" w:cs="MS Mincho" w:hint="eastAsia"/>
+        </w:rPr>
+        <w:t>3</w:t>
+      </w:r>
+      <w:r>
+        <w:rPr>
+          <w:rFonts w:ascii="MS Mincho" w:hAnsi="MS Mincho" w:cs="MS Mincho" w:hint="eastAsia"/>
+        </w:rPr>
+        <w:t>~5</w:t>
+      </w:r>
+      <w:r>
+        <w:rPr>
+          <w:rFonts w:ascii="MS Mincho" w:hAnsi="MS Mincho" w:cs="MS Mincho" w:hint="eastAsia"/>
+        </w:rPr>
+        <w:t>个词</w:t>
+      </w:r>
+    </w:p>
+    <w:p>
+      <w:pPr>
+        <w:pStyle w:val="a3"/>
+        <w:numPr>
+          <w:ilvl w:val="1"/>
+          <w:numId w:val="1"/>
+        </w:numPr>
+        <w:ind w:firstLineChars="0"/>
+        <w:rPr>
+          <w:rFonts w:hint="eastAsia"/>
+        </w:rPr>
+      </w:pPr>
+      <w:r>
+        <w:rPr>
+          <w:rFonts w:hint="eastAsia"/>
+        </w:rPr>
+        <w:t>决定了品牌应该怎样和不应该怎样</w:t>
+      </w:r>
+    </w:p>
+    <w:p>
+      <w:pPr>
+        <w:pStyle w:val="a3"/>
+        <w:numPr>
+          <w:ilvl w:val="1"/>
+          <w:numId w:val="1"/>
+        </w:numPr>
+        <w:ind w:firstLineChars="0"/>
+        <w:rPr>
+          <w:rFonts w:hint="eastAsia"/>
+        </w:rPr>
+      </w:pPr>
+      <w:r>
+        <w:rPr>
+          <w:rFonts w:hint="eastAsia"/>
+        </w:rPr>
+        <w:t>简短，鼓舞人心</w:t>
+      </w:r>
+    </w:p>
+    <w:p>
+      <w:pPr>
+        <w:pStyle w:val="a3"/>
+        <w:numPr>
+          <w:ilvl w:val="1"/>
+          <w:numId w:val="1"/>
+        </w:numPr>
+        <w:ind w:firstLineChars="0"/>
+        <w:rPr>
+          <w:rFonts w:hint="eastAsia"/>
+        </w:rPr>
+      </w:pPr>
+      <w:r>
+        <w:rPr>
+          <w:rFonts w:hint="eastAsia"/>
+        </w:rPr>
+        <w:t>精髓包含</w:t>
+      </w:r>
+      <w:r>
+        <w:rPr>
+          <w:rFonts w:hint="eastAsia"/>
+        </w:rPr>
+        <w:t>3</w:t>
+      </w:r>
+      <w:r>
+        <w:rPr>
+          <w:rFonts w:hint="eastAsia"/>
+        </w:rPr>
+        <w:t>个基本方面：</w:t>
+      </w:r>
+    </w:p>
+    <w:p>
+      <w:pPr>
+        <w:pStyle w:val="a3"/>
+        <w:numPr>
+          <w:ilvl w:val="2"/>
+          <w:numId w:val="1"/>
+        </w:numPr>
+        <w:ind w:firstLineChars="0"/>
+      </w:pPr>
+      <w:r>
+        <w:rPr>
+          <w:rFonts w:hint="eastAsia"/>
+        </w:rPr>
+        <w:t>Brand Function</w:t>
+      </w:r>
+      <w:r>
+        <w:rPr>
+          <w:rFonts w:hint="eastAsia"/>
+        </w:rPr>
+        <w:t>：品牌功能，描述了产品的属性或服务，描述了不同的体验，即该品牌提供的利益</w:t>
+      </w:r>
+    </w:p>
+    <w:p>
+      <w:pPr>
+        <w:pStyle w:val="a3"/>
+        <w:numPr>
+          <w:ilvl w:val="2"/>
+          <w:numId w:val="1"/>
+        </w:numPr>
+        <w:ind w:firstLineChars="0"/>
+        <w:rPr>
+          <w:rFonts w:hint="eastAsia"/>
+        </w:rPr>
+      </w:pPr>
+      <w:r>
+        <w:rPr>
+          <w:rFonts w:hint="eastAsia"/>
+        </w:rPr>
+        <w:t>Descriptive Modifier</w:t>
+      </w:r>
+      <w:r>
+        <w:rPr>
+          <w:rFonts w:hint="eastAsia"/>
+        </w:rPr>
+        <w:t>：描述性修改，进一步细分或阐述品牌所表达的属性</w:t>
+      </w:r>
+    </w:p>
+    <w:p>
+      <w:pPr>
+        <w:pStyle w:val="a3"/>
+        <w:numPr>
+          <w:ilvl w:val="2"/>
+          <w:numId w:val="1"/>
+        </w:numPr>
+        <w:ind w:firstLineChars="0"/>
+        <w:rPr>
+          <w:rFonts w:hint="eastAsia"/>
+        </w:rPr>
+      </w:pPr>
+      <w:r>
+        <w:rPr>
+          <w:rFonts w:hint="eastAsia"/>
+        </w:rPr>
+        <w:t>Emotional Modifier</w:t>
+      </w:r>
+      <w:r>
+        <w:rPr>
+          <w:rFonts w:hint="eastAsia"/>
+        </w:rPr>
+        <w:t>：情感选择，具体解释那些利益以及品牌传递它们的方式</w:t>
+      </w:r>
+    </w:p>
+    <w:p>
+      <w:pPr>
+        <w:pStyle w:val="a3"/>
+        <w:numPr>
+          <w:ilvl w:val="0"/>
+          <w:numId w:val="1"/>
+        </w:numPr>
+        <w:ind w:firstLineChars="0"/>
+        <w:rPr>
+          <w:rFonts w:hint="eastAsia"/>
+        </w:rPr>
+      </w:pPr>
+      <w:r>
+        <w:rPr>
+          <w:rFonts w:hint="eastAsia"/>
+        </w:rPr>
+        <w:t>品牌体验：</w:t>
+      </w:r>
+      <w:r>
+        <w:rPr>
+          <w:rFonts w:hint="eastAsia"/>
+        </w:rPr>
+        <w:t>一个品牌是一个体验，</w:t>
+      </w:r>
+    </w:p>
+    <w:p>
+      <w:pPr>
+        <w:pStyle w:val="a3"/>
+        <w:numPr>
+          <w:ilvl w:val="1"/>
+          <w:numId w:val="1"/>
+        </w:numPr>
+        <w:ind w:firstLineChars="0"/>
+      </w:pPr>
+      <w:r>
+        <w:rPr>
+          <w:rFonts w:hint="eastAsia"/>
+        </w:rPr>
+        <w:t>重新定义品牌</w:t>
+      </w:r>
+    </w:p>
+    <w:p>
+      <w:pPr>
+        <w:pStyle w:val="a3"/>
+        <w:numPr>
+          <w:ilvl w:val="2"/>
+          <w:numId w:val="1"/>
+        </w:numPr>
+        <w:ind w:firstLineChars="0"/>
+        <w:rPr>
+          <w:rFonts w:hint="eastAsia"/>
+        </w:rPr>
+      </w:pPr>
+      <w:r>
+        <w:rPr>
+          <w:rFonts w:hint="eastAsia"/>
+        </w:rPr>
+        <w:t>差异</w:t>
+      </w:r>
+      <w:r>
+        <w:rPr>
+          <w:rFonts w:hint="eastAsia"/>
+        </w:rPr>
+        <w:t xml:space="preserve"> </w:t>
+      </w:r>
+      <w:r>
+        <w:sym w:font="Wingdings" w:char="F0E0"/>
+      </w:r>
+      <w:r>
+        <w:rPr>
+          <w:rFonts w:hint="eastAsia"/>
+        </w:rPr>
+        <w:t xml:space="preserve"> </w:t>
+      </w:r>
+      <w:r>
+        <w:rPr>
+          <w:rFonts w:hint="eastAsia"/>
+        </w:rPr>
+        <w:t>体验</w:t>
+      </w:r>
+    </w:p>
+    <w:p>
+      <w:pPr>
+        <w:pStyle w:val="a3"/>
+        <w:numPr>
+          <w:ilvl w:val="2"/>
+          <w:numId w:val="1"/>
+        </w:numPr>
+        <w:ind w:firstLineChars="0"/>
+        <w:rPr>
+          <w:rFonts w:hint="eastAsia"/>
+        </w:rPr>
+      </w:pPr>
+      <w:r>
+        <w:rPr>
+          <w:rFonts w:hint="eastAsia"/>
+        </w:rPr>
+        <w:t>单方面的承诺</w:t>
+      </w:r>
+      <w:r>
+        <w:rPr>
+          <w:rFonts w:hint="eastAsia"/>
+        </w:rPr>
+        <w:t xml:space="preserve"> </w:t>
+      </w:r>
+      <w:r>
+        <w:sym w:font="Wingdings" w:char="F0E0"/>
+      </w:r>
+      <w:r>
+        <w:rPr>
+          <w:rFonts w:hint="eastAsia"/>
+        </w:rPr>
+        <w:t xml:space="preserve"> </w:t>
+      </w:r>
+      <w:r>
+        <w:rPr>
+          <w:rFonts w:hint="eastAsia"/>
+        </w:rPr>
+        <w:t>双向的沟通和关系</w:t>
+      </w:r>
+    </w:p>
+    <w:p>
+      <w:pPr>
+        <w:pStyle w:val="a3"/>
+        <w:numPr>
+          <w:ilvl w:val="2"/>
+          <w:numId w:val="1"/>
+        </w:numPr>
+        <w:ind w:firstLineChars="0"/>
+        <w:rPr>
+          <w:rFonts w:hint="eastAsia"/>
+        </w:rPr>
+      </w:pPr>
+      <w:r>
+        <w:rPr>
+          <w:rFonts w:hint="eastAsia"/>
+        </w:rPr>
+        <w:t>品牌属性</w:t>
+      </w:r>
+      <w:r>
+        <w:rPr>
+          <w:rFonts w:hint="eastAsia"/>
+        </w:rPr>
+        <w:t xml:space="preserve"> </w:t>
+      </w:r>
+      <w:r>
+        <w:sym w:font="Wingdings" w:char="F0E0"/>
+      </w:r>
+      <w:r>
+        <w:rPr>
+          <w:rFonts w:hint="eastAsia"/>
+        </w:rPr>
+        <w:t xml:space="preserve"> </w:t>
+      </w:r>
+      <w:r>
+        <w:rPr>
+          <w:rFonts w:hint="eastAsia"/>
+        </w:rPr>
+        <w:t>个人认知属性，代表了一种个性</w:t>
+      </w:r>
+    </w:p>
+    <w:p>
+      <w:pPr>
+        <w:pStyle w:val="a3"/>
+        <w:numPr>
+          <w:ilvl w:val="2"/>
+          <w:numId w:val="1"/>
+        </w:numPr>
+        <w:ind w:firstLineChars="0"/>
+        <w:rPr>
+          <w:rFonts w:hint="eastAsia"/>
+        </w:rPr>
+      </w:pPr>
+      <w:r>
+        <w:rPr>
+          <w:rFonts w:hint="eastAsia"/>
+        </w:rPr>
+        <w:t>静态的</w:t>
+      </w:r>
+      <w:r>
+        <w:rPr>
+          <w:rFonts w:hint="eastAsia"/>
+        </w:rPr>
+        <w:t xml:space="preserve"> </w:t>
+      </w:r>
+      <w:r>
+        <w:sym w:font="Wingdings" w:char="F0E0"/>
+      </w:r>
+      <w:r>
+        <w:rPr>
+          <w:rFonts w:hint="eastAsia"/>
+        </w:rPr>
+        <w:t xml:space="preserve"> </w:t>
+      </w:r>
+      <w:r>
+        <w:rPr>
+          <w:rFonts w:hint="eastAsia"/>
+        </w:rPr>
+        <w:t>动态</w:t>
+      </w:r>
+    </w:p>
+    <w:p>
+      <w:pPr>
+        <w:pStyle w:val="a3"/>
+        <w:numPr>
+          <w:ilvl w:val="2"/>
+          <w:numId w:val="1"/>
+        </w:numPr>
+        <w:ind w:firstLineChars="0"/>
+        <w:rPr>
+          <w:rFonts w:hint="eastAsia"/>
+        </w:rPr>
+      </w:pPr>
+      <w:r>
+        <w:rPr>
+          <w:rFonts w:hint="eastAsia"/>
+        </w:rPr>
+        <w:t>大众的</w:t>
+      </w:r>
+      <w:r>
+        <w:rPr>
+          <w:rFonts w:hint="eastAsia"/>
+        </w:rPr>
+        <w:t xml:space="preserve"> </w:t>
+      </w:r>
+      <w:r>
+        <w:sym w:font="Wingdings" w:char="F0E0"/>
+      </w:r>
+      <w:r>
+        <w:rPr>
+          <w:rFonts w:hint="eastAsia"/>
+        </w:rPr>
+        <w:t xml:space="preserve"> </w:t>
+      </w:r>
+      <w:r>
+        <w:rPr>
+          <w:rFonts w:hint="eastAsia"/>
+        </w:rPr>
+        <w:t>个人，你已经和品牌融为一体，品牌变得非常个性化</w:t>
+      </w:r>
+    </w:p>
+    <w:p>
+      <w:pPr>
+        <w:pStyle w:val="a3"/>
+        <w:numPr>
+          <w:ilvl w:val="1"/>
+          <w:numId w:val="1"/>
+        </w:numPr>
+        <w:ind w:firstLineChars="0"/>
+        <w:rPr>
+          <w:rFonts w:hint="eastAsia"/>
+        </w:rPr>
+      </w:pPr>
+      <w:r>
+        <w:rPr>
+          <w:rFonts w:hint="eastAsia"/>
+        </w:rPr>
+        <w:t>连接体验和品牌</w:t>
+      </w:r>
+    </w:p>
+    <w:p>
+      <w:pPr>
+        <w:rPr>
+          <w:rFonts w:hint="eastAsia"/>
+        </w:rPr>
+      </w:pPr>
+      <w:r>
+        <w:rPr>
+          <w:rFonts w:hint="eastAsia"/>
+          <w:noProof/>
+        </w:rPr>
+        <w:lastRenderedPageBreak/>
+        <w:drawing>
+          <wp:inline distT="0" distB="0" distL="0" distR="0">
+            <wp:extent cx="5274310" cy="2861521"/>
+            <wp:effectExtent l="19050" t="0" r="2540" b="0"/>
+            <wp:docPr id="7" name="图片 1"/>
+            <wp:cNvGraphicFramePr>
+              <a:graphicFrameLocks xmlns:a="http://schemas.openxmlformats.org/drawingml/2006/main" noChangeAspect="1"/>
+            </wp:cNvGraphicFramePr>
+            <a:graphic xmlns:a="http://schemas.openxmlformats.org/drawingml/2006/main">
+              <a:graphicData uri="http://schemas.openxmlformats.org/drawingml/2006/picture">
+                <pic:pic xmlns:pic="http://schemas.openxmlformats.org/drawingml/2006/picture">
+                  <pic:nvPicPr>
+                    <pic:cNvPr id="0" name="Picture 1"/>
+                    <pic:cNvPicPr>
+                      <a:picLocks noChangeAspect="1" noChangeArrowheads="1"/>
+                    </pic:cNvPicPr>
+                  </pic:nvPicPr>
+                  <pic:blipFill>
+                    <a:blip r:embed="rId13"/>
+                    <a:srcRect/>
+                    <a:stretch>
+                      <a:fillRect/>
+                    </a:stretch>
+                  </pic:blipFill>
+                  <pic:spPr bwMode="auto">
+                    <a:xfrm>
+                      <a:off x="0" y="0"/>
+                      <a:ext cx="5274310" cy="2861521"/>
+                    </a:xfrm>
+                    <a:prstGeom prst="rect">
+                      <a:avLst/>
+                    </a:prstGeom>
+                    <a:noFill/>
+                    <a:ln w="9525">
+                      <a:noFill/>
+                      <a:miter lim="800000"/>
+                      <a:headEnd/>
+                      <a:tailEnd/>
+                    </a:ln>
+                  </pic:spPr>
+                </pic:pic>
+              </a:graphicData>
+            </a:graphic>
+          </wp:inline>
+        </w:drawing>
+      </w:r>
+    </w:p>
+    <w:p>
+      <w:pPr>
+        <w:rPr>
+          <w:rFonts w:hint="eastAsia"/>
+        </w:rPr>
+      </w:pPr>
+    </w:p>
+    <w:p>
+      <w:pPr>
+        <w:rPr>
+          <w:rFonts w:hint="eastAsia"/>
+        </w:rPr>
+      </w:pPr>
+      <w:r>
+        <w:rPr>
+          <w:rFonts w:hint="eastAsia"/>
+          <w:noProof/>
+        </w:rPr>
+        <w:drawing>
+          <wp:inline distT="0" distB="0" distL="0" distR="0">
+            <wp:extent cx="5274310" cy="2915825"/>
+            <wp:effectExtent l="19050" t="0" r="2540" b="0"/>
+            <wp:docPr id="8" name="图片 4"/>
+            <wp:cNvGraphicFramePr>
+              <a:graphicFrameLocks xmlns:a="http://schemas.openxmlformats.org/drawingml/2006/main" noChangeAspect="1"/>
+            </wp:cNvGraphicFramePr>
+            <a:graphic xmlns:a="http://schemas.openxmlformats.org/drawingml/2006/main">
+              <a:graphicData uri="http://schemas.openxmlformats.org/drawingml/2006/picture">
+                <pic:pic xmlns:pic="http://schemas.openxmlformats.org/drawingml/2006/picture">
+                  <pic:nvPicPr>
+                    <pic:cNvPr id="0" name="Picture 4"/>
+                    <pic:cNvPicPr>
+                      <a:picLocks noChangeAspect="1" noChangeArrowheads="1"/>
+                    </pic:cNvPicPr>
+                  </pic:nvPicPr>
+                  <pic:blipFill>
+                    <a:blip r:embed="rId14"/>
+                    <a:srcRect/>
+                    <a:stretch>
+                      <a:fillRect/>
+                    </a:stretch>
+                  </pic:blipFill>
+                  <pic:spPr bwMode="auto">
+                    <a:xfrm>
+                      <a:off x="0" y="0"/>
+                      <a:ext cx="5274310" cy="2915825"/>
+                    </a:xfrm>
+                    <a:prstGeom prst="rect">
+                      <a:avLst/>
+                    </a:prstGeom>
+                    <a:noFill/>
+                    <a:ln w="9525">
+                      <a:noFill/>
+                      <a:miter lim="800000"/>
+                      <a:headEnd/>
+                      <a:tailEnd/>
+                    </a:ln>
+                  </pic:spPr>
+                </pic:pic>
+              </a:graphicData>
+            </a:graphic>
+          </wp:inline>
+        </w:drawing>
+      </w:r>
+    </w:p>
+    <w:p>
+      <w:pPr>
+        <w:rPr>
+          <w:rFonts w:hint="eastAsia"/>
+        </w:rPr>
+      </w:pPr>
+    </w:p>
+    <w:p>
+      <w:pPr>
+        <w:rPr>
+          <w:rFonts w:hint="eastAsia"/>
+        </w:rPr>
+      </w:pPr>
+      <w:r>
+        <w:rPr>
+          <w:rFonts w:hint="eastAsia"/>
+          <w:noProof/>
+        </w:rPr>
+        <w:lastRenderedPageBreak/>
+        <w:drawing>
+          <wp:inline distT="0" distB="0" distL="0" distR="0">
+            <wp:extent cx="5274310" cy="2918267"/>
+            <wp:effectExtent l="19050" t="0" r="2540" b="0"/>
+            <wp:docPr id="9" name="图片 7"/>
+            <wp:cNvGraphicFramePr>
+              <a:graphicFrameLocks xmlns:a="http://schemas.openxmlformats.org/drawingml/2006/main" noChangeAspect="1"/>
+            </wp:cNvGraphicFramePr>
+            <a:graphic xmlns:a="http://schemas.openxmlformats.org/drawingml/2006/main">
+              <a:graphicData uri="http://schemas.openxmlformats.org/drawingml/2006/picture">
+                <pic:pic xmlns:pic="http://schemas.openxmlformats.org/drawingml/2006/picture">
+                  <pic:nvPicPr>
+                    <pic:cNvPr id="0" name="Picture 7"/>
+                    <pic:cNvPicPr>
+                      <a:picLocks noChangeAspect="1" noChangeArrowheads="1"/>
+                    </pic:cNvPicPr>
+                  </pic:nvPicPr>
+                  <pic:blipFill>
+                    <a:blip r:embed="rId15"/>
+                    <a:srcRect/>
+                    <a:stretch>
+                      <a:fillRect/>
+                    </a:stretch>
+                  </pic:blipFill>
+                  <pic:spPr bwMode="auto">
+                    <a:xfrm>
+                      <a:off x="0" y="0"/>
+                      <a:ext cx="5274310" cy="2918267"/>
+                    </a:xfrm>
+                    <a:prstGeom prst="rect">
+                      <a:avLst/>
+                    </a:prstGeom>
+                    <a:noFill/>
+                    <a:ln w="9525">
+                      <a:noFill/>
+                      <a:miter lim="800000"/>
+                      <a:headEnd/>
+                      <a:tailEnd/>
+                    </a:ln>
+                  </pic:spPr>
+                </pic:pic>
+              </a:graphicData>
+            </a:graphic>
+          </wp:inline>
+        </w:drawing>
+      </w:r>
+    </w:p>
     <w:sectPr>
       <w:pgSz w:w="11906" w:h="16838"/>
       <w:pgMar w:top="1440" w:right="1800" w:bottom="1440" w:left="1800" w:header="851" w:footer="992" w:gutter="0"/>
@@ -1737,8 +2308,46 @@
 </w:document>
 </file>
 
+<file path=word/endnotes.xml><?xml version="1.0" encoding="utf-8"?>
+<w:endnotes xmlns:ve="http://schemas.openxmlformats.org/markup-compatibility/2006" xmlns:o="urn:schemas-microsoft-com:office:office" xmlns:r="http://schemas.openxmlformats.org/officeDocument/2006/relationships" xmlns:m="http://schemas.openxmlformats.org/officeDocument/2006/math" xmlns:v="urn:schemas-microsoft-com:vml" xmlns:wp="http://schemas.openxmlformats.org/drawingml/2006/wordprocessingDrawing" xmlns:w10="urn:schemas-microsoft-com:office:word" xmlns:w="http://schemas.openxmlformats.org/wordprocessingml/2006/main" xmlns:wne="http://schemas.microsoft.com/office/word/2006/wordml">
+  <w:endnote w:type="separator" w:id="0">
+    <w:p>
+      <w:r>
+        <w:separator/>
+      </w:r>
+    </w:p>
+  </w:endnote>
+  <w:endnote w:type="continuationSeparator" w:id="1">
+    <w:p>
+      <w:r>
+        <w:continuationSeparator/>
+      </w:r>
+    </w:p>
+  </w:endnote>
+</w:endnotes>
+</file>
+
+<file path=word/footnotes.xml><?xml version="1.0" encoding="utf-8"?>
+<w:footnotes xmlns:ve="http://schemas.openxmlformats.org/markup-compatibility/2006" xmlns:o="urn:schemas-microsoft-com:office:office" xmlns:r="http://schemas.openxmlformats.org/officeDocument/2006/relationships" xmlns:m="http://schemas.openxmlformats.org/officeDocument/2006/math" xmlns:v="urn:schemas-microsoft-com:vml" xmlns:wp="http://schemas.openxmlformats.org/drawingml/2006/wordprocessingDrawing" xmlns:w10="urn:schemas-microsoft-com:office:word" xmlns:w="http://schemas.openxmlformats.org/wordprocessingml/2006/main" xmlns:wne="http://schemas.microsoft.com/office/word/2006/wordml">
+  <w:footnote w:type="separator" w:id="0">
+    <w:p>
+      <w:r>
+        <w:separator/>
+      </w:r>
+    </w:p>
+  </w:footnote>
+  <w:footnote w:type="continuationSeparator" w:id="1">
+    <w:p>
+      <w:r>
+        <w:continuationSeparator/>
+      </w:r>
+    </w:p>
+  </w:footnote>
+</w:footnotes>
+</file>
+
 <file path=word/numbering.xml><?xml version="1.0" encoding="utf-8"?>
-<w:numbering xmlns:wpc="http://schemas.microsoft.com/office/word/2010/wordprocessingCanvas" xmlns:mc="http://schemas.openxmlformats.org/markup-compatibility/2006" xmlns:o="urn:schemas-microsoft-com:office:office" xmlns:r="http://schemas.openxmlformats.org/officeDocument/2006/relationships" xmlns:m="http://schemas.openxmlformats.org/officeDocument/2006/math" xmlns:v="urn:schemas-microsoft-com:vml" xmlns:wp14="http://schemas.microsoft.com/office/word/2010/wordprocessingDrawing" xmlns:wp="http://schemas.openxmlformats.org/drawingml/2006/wordprocessingDrawing" xmlns:w10="urn:schemas-microsoft-com:office:word" xmlns:w="http://schemas.openxmlformats.org/wordprocessingml/2006/main" xmlns:w14="http://schemas.microsoft.com/office/word/2010/wordml" xmlns:wpg="http://schemas.microsoft.com/office/word/2010/wordprocessingGroup" xmlns:wpi="http://schemas.microsoft.com/office/word/2010/wordprocessingInk" xmlns:wne="http://schemas.microsoft.com/office/word/2006/wordml" xmlns:wps="http://schemas.microsoft.com/office/word/2010/wordprocessingShape" mc:Ignorable="w14 wp14">
+<w:numbering xmlns:ve="http://schemas.openxmlformats.org/markup-compatibility/2006" xmlns:o="urn:schemas-microsoft-com:office:office" xmlns:r="http://schemas.openxmlformats.org/officeDocument/2006/relationships" xmlns:m="http://schemas.openxmlformats.org/officeDocument/2006/math" xmlns:v="urn:schemas-microsoft-com:vml" xmlns:wp="http://schemas.openxmlformats.org/drawingml/2006/wordprocessingDrawing" xmlns:w10="urn:schemas-microsoft-com:office:word" xmlns:w="http://schemas.openxmlformats.org/wordprocessingml/2006/main" xmlns:wne="http://schemas.microsoft.com/office/word/2006/wordml">
   <w:abstractNum w:abstractNumId="0">
     <w:nsid w:val="2FFA33AE"/>
     <w:multiLevelType w:val="hybridMultilevel"/>
@@ -2091,7 +2700,7 @@
 </file>
 
 <file path=word/styles.xml><?xml version="1.0" encoding="utf-8"?>
-<w:styles xmlns:mc="http://schemas.openxmlformats.org/markup-compatibility/2006" xmlns:r="http://schemas.openxmlformats.org/officeDocument/2006/relationships" xmlns:w="http://schemas.openxmlformats.org/wordprocessingml/2006/main" xmlns:w14="http://schemas.microsoft.com/office/word/2010/wordml" mc:Ignorable="w14">
+<w:styles xmlns:r="http://schemas.openxmlformats.org/officeDocument/2006/relationships" xmlns:w="http://schemas.openxmlformats.org/wordprocessingml/2006/main">
   <w:docDefaults>
     <w:rPrDefault>
       <w:rPr>
@@ -2263,6 +2872,7 @@
     <w:uiPriority w:val="99"/>
     <w:semiHidden/>
     <w:unhideWhenUsed/>
+    <w:qFormat/>
     <w:tblPr>
       <w:tblInd w:w="0" w:type="dxa"/>
       <w:tblCellMar>
@@ -2295,6 +2905,7 @@
     <w:uiPriority w:val="59"/>
     <w:rsid w:val="002A0B1D"/>
     <w:tblPr>
+      <w:tblInd w:w="0" w:type="dxa"/>
       <w:tblBorders>
         <w:top w:val="single" w:sz="4" w:space="0" w:color="000000" w:themeColor="text1"/>
         <w:left w:val="single" w:sz="4" w:space="0" w:color="000000" w:themeColor="text1"/>
@@ -2303,6 +2914,12 @@
         <w:insideH w:val="single" w:sz="4" w:space="0" w:color="000000" w:themeColor="text1"/>
         <w:insideV w:val="single" w:sz="4" w:space="0" w:color="000000" w:themeColor="text1"/>
       </w:tblBorders>
+      <w:tblCellMar>
+        <w:top w:w="0" w:type="dxa"/>
+        <w:left w:w="108" w:type="dxa"/>
+        <w:bottom w:w="0" w:type="dxa"/>
+        <w:right w:w="108" w:type="dxa"/>
+      </w:tblCellMar>
     </w:tblPr>
   </w:style>
   <w:style w:type="paragraph" w:styleId="a5">
@@ -2325,6 +2942,75 @@
     <w:uiPriority w:val="99"/>
     <w:semiHidden/>
     <w:rsid w:val="00ED2ED9"/>
+    <w:rPr>
+      <w:sz w:val="18"/>
+      <w:szCs w:val="18"/>
+    </w:rPr>
+  </w:style>
+  <w:style w:type="paragraph" w:styleId="a6">
+    <w:name w:val="header"/>
+    <w:basedOn w:val="a"/>
+    <w:link w:val="Char0"/>
+    <w:uiPriority w:val="99"/>
+    <w:semiHidden/>
+    <w:unhideWhenUsed/>
+    <w:rsid w:val="004136D3"/>
+    <w:pPr>
+      <w:pBdr>
+        <w:bottom w:val="single" w:sz="6" w:space="1" w:color="auto"/>
+      </w:pBdr>
+      <w:tabs>
+        <w:tab w:val="center" w:pos="4153"/>
+        <w:tab w:val="right" w:pos="8306"/>
+      </w:tabs>
+      <w:snapToGrid w:val="0"/>
+      <w:jc w:val="center"/>
+    </w:pPr>
+    <w:rPr>
+      <w:sz w:val="18"/>
+      <w:szCs w:val="18"/>
+    </w:rPr>
+  </w:style>
+  <w:style w:type="character" w:customStyle="1" w:styleId="Char0">
+    <w:name w:val="页眉 Char"/>
+    <w:basedOn w:val="a0"/>
+    <w:link w:val="a6"/>
+    <w:uiPriority w:val="99"/>
+    <w:semiHidden/>
+    <w:rsid w:val="004136D3"/>
+    <w:rPr>
+      <w:sz w:val="18"/>
+      <w:szCs w:val="18"/>
+    </w:rPr>
+  </w:style>
+  <w:style w:type="paragraph" w:styleId="a7">
+    <w:name w:val="footer"/>
+    <w:basedOn w:val="a"/>
+    <w:link w:val="Char1"/>
+    <w:uiPriority w:val="99"/>
+    <w:semiHidden/>
+    <w:unhideWhenUsed/>
+    <w:rsid w:val="004136D3"/>
+    <w:pPr>
+      <w:tabs>
+        <w:tab w:val="center" w:pos="4153"/>
+        <w:tab w:val="right" w:pos="8306"/>
+      </w:tabs>
+      <w:snapToGrid w:val="0"/>
+      <w:jc w:val="left"/>
+    </w:pPr>
+    <w:rPr>
+      <w:sz w:val="18"/>
+      <w:szCs w:val="18"/>
+    </w:rPr>
+  </w:style>
+  <w:style w:type="character" w:customStyle="1" w:styleId="Char1">
+    <w:name w:val="页脚 Char"/>
+    <w:basedOn w:val="a0"/>
+    <w:link w:val="a7"/>
+    <w:uiPriority w:val="99"/>
+    <w:semiHidden/>
+    <w:rsid w:val="004136D3"/>
     <w:rPr>
       <w:sz w:val="18"/>
       <w:szCs w:val="18"/>

</xml_diff>